<commit_message>
Updated fucntional spec the Project overview
Will come back to functional spec at a different date for now focus on looking for existing system and look and read through more of HL7 and cryptography
</commit_message>
<xml_diff>
--- a/Functional Specification.docx
+++ b/Functional Specification.docx
@@ -3611,7 +3611,7 @@
             <mc:AlternateContent>
               <mc:Choice Requires="wps">
                 <w:drawing>
-                  <wp:anchor distT="0" distB="0" distL="114300" distR="114300" simplePos="0" relativeHeight="251661312" behindDoc="0" locked="0" layoutInCell="1" allowOverlap="1" wp14:anchorId="12397476" wp14:editId="41358BE3">
+                  <wp:anchor distT="0" distB="0" distL="114300" distR="114300" simplePos="0" relativeHeight="251661312" behindDoc="0" locked="0" layoutInCell="1" allowOverlap="1" wp14:anchorId="12397476" wp14:editId="7E652066">
                     <wp:simplePos x="0" y="0"/>
                     <mc:AlternateContent>
                       <mc:Choice Requires="wp14">
@@ -3688,6 +3688,7 @@
                                 <w:sdt>
                                   <w:sdtPr>
                                     <w:rPr>
+                                      <w:rFonts w:ascii="Times New Roman" w:hAnsi="Times New Roman" w:cs="Times New Roman"/>
                                       <w:color w:val="156082" w:themeColor="accent1"/>
                                       <w:sz w:val="26"/>
                                       <w:szCs w:val="26"/>
@@ -3701,19 +3702,75 @@
                                   <w:sdtContent>
                                     <w:r>
                                       <w:rPr>
+                                        <w:rFonts w:ascii="Times New Roman" w:hAnsi="Times New Roman" w:cs="Times New Roman"/>
                                         <w:color w:val="156082" w:themeColor="accent1"/>
                                         <w:sz w:val="26"/>
                                         <w:szCs w:val="26"/>
                                       </w:rPr>
-                                      <w:t>(Student  C00270632) Qadeer Hussain</w:t>
+                                      <w:t>(Student</w:t>
+                                    </w:r>
+                                    <w:r>
+                                      <w:rPr>
+                                        <w:rFonts w:ascii="Times New Roman" w:hAnsi="Times New Roman" w:cs="Times New Roman"/>
+                                        <w:color w:val="156082" w:themeColor="accent1"/>
+                                        <w:sz w:val="26"/>
+                                        <w:szCs w:val="26"/>
+                                      </w:rPr>
+                                      <w:t>:</w:t>
+                                    </w:r>
+                                    <w:r>
+                                      <w:rPr>
+                                        <w:rFonts w:ascii="Times New Roman" w:hAnsi="Times New Roman" w:cs="Times New Roman"/>
+                                        <w:color w:val="156082" w:themeColor="accent1"/>
+                                        <w:sz w:val="26"/>
+                                        <w:szCs w:val="26"/>
+                                      </w:rPr>
+                                      <w:t xml:space="preserve"> C00270632) Qadeer Hussain</w:t>
+                                    </w:r>
+                                    <w:r>
+                                      <w:rPr>
+                                        <w:rFonts w:ascii="Times New Roman" w:hAnsi="Times New Roman" w:cs="Times New Roman"/>
+                                        <w:color w:val="156082" w:themeColor="accent1"/>
+                                        <w:sz w:val="26"/>
+                                        <w:szCs w:val="26"/>
+                                      </w:rPr>
+                                      <w:t xml:space="preserve">         </w:t>
+                                    </w:r>
+                                    <w:r>
+                                      <w:rPr>
+                                        <w:rFonts w:ascii="Times New Roman" w:hAnsi="Times New Roman" w:cs="Times New Roman"/>
+                                        <w:color w:val="156082" w:themeColor="accent1"/>
+                                        <w:sz w:val="26"/>
+                                        <w:szCs w:val="26"/>
+                                      </w:rPr>
+                                      <w:t>S</w:t>
+                                    </w:r>
+                                    <w:r>
+                                      <w:rPr>
+                                        <w:rFonts w:ascii="Times New Roman" w:hAnsi="Times New Roman" w:cs="Times New Roman"/>
+                                        <w:color w:val="156082" w:themeColor="accent1"/>
+                                        <w:sz w:val="26"/>
+                                        <w:szCs w:val="26"/>
+                                      </w:rPr>
+                                      <w:t>upervisor: Paul Barry</w:t>
                                     </w:r>
                                   </w:sdtContent>
                                 </w:sdt>
+                                <w:r>
+                                  <w:rPr>
+                                    <w:rFonts w:ascii="Times New Roman" w:hAnsi="Times New Roman" w:cs="Times New Roman"/>
+                                    <w:color w:val="156082" w:themeColor="accent1"/>
+                                    <w:sz w:val="26"/>
+                                    <w:szCs w:val="26"/>
+                                  </w:rPr>
+                                  <w:t xml:space="preserve"> </w:t>
+                                </w:r>
                               </w:p>
                               <w:p>
                                 <w:pPr>
                                   <w:pStyle w:val="NoSpacing"/>
                                   <w:rPr>
+                                    <w:rFonts w:ascii="Times New Roman" w:hAnsi="Times New Roman" w:cs="Times New Roman"/>
                                     <w:color w:val="156082" w:themeColor="accent1"/>
                                     <w:sz w:val="20"/>
                                     <w:szCs w:val="20"/>
@@ -3722,6 +3779,7 @@
                                 <w:sdt>
                                   <w:sdtPr>
                                     <w:rPr>
+                                      <w:rFonts w:ascii="Times New Roman" w:hAnsi="Times New Roman" w:cs="Times New Roman"/>
                                       <w:caps/>
                                       <w:color w:val="156082" w:themeColor="accent1"/>
                                       <w:sz w:val="20"/>
@@ -3730,19 +3788,19 @@
                                     <w:alias w:val="Company"/>
                                     <w:tag w:val=""/>
                                     <w:id w:val="1558814826"/>
-                                    <w:showingPlcHdr/>
                                     <w:dataBinding w:prefixMappings="xmlns:ns0='http://schemas.openxmlformats.org/officeDocument/2006/extended-properties' " w:xpath="/ns0:Properties[1]/ns0:Company[1]" w:storeItemID="{6668398D-A668-4E3E-A5EB-62B293D839F1}"/>
                                     <w:text/>
                                   </w:sdtPr>
                                   <w:sdtContent>
                                     <w:r>
                                       <w:rPr>
+                                        <w:rFonts w:ascii="Times New Roman" w:hAnsi="Times New Roman" w:cs="Times New Roman"/>
                                         <w:caps/>
                                         <w:color w:val="156082" w:themeColor="accent1"/>
                                         <w:sz w:val="20"/>
                                         <w:szCs w:val="20"/>
                                       </w:rPr>
-                                      <w:t xml:space="preserve">     </w:t>
+                                      <w:t>Software Development Project Year 4</w:t>
                                     </w:r>
                                   </w:sdtContent>
                                 </w:sdt>
@@ -3788,6 +3846,7 @@
                           <w:sdt>
                             <w:sdtPr>
                               <w:rPr>
+                                <w:rFonts w:ascii="Times New Roman" w:hAnsi="Times New Roman" w:cs="Times New Roman"/>
                                 <w:color w:val="156082" w:themeColor="accent1"/>
                                 <w:sz w:val="26"/>
                                 <w:szCs w:val="26"/>
@@ -3801,19 +3860,75 @@
                             <w:sdtContent>
                               <w:r>
                                 <w:rPr>
+                                  <w:rFonts w:ascii="Times New Roman" w:hAnsi="Times New Roman" w:cs="Times New Roman"/>
                                   <w:color w:val="156082" w:themeColor="accent1"/>
                                   <w:sz w:val="26"/>
                                   <w:szCs w:val="26"/>
                                 </w:rPr>
-                                <w:t>(Student  C00270632) Qadeer Hussain</w:t>
+                                <w:t>(Student</w:t>
+                              </w:r>
+                              <w:r>
+                                <w:rPr>
+                                  <w:rFonts w:ascii="Times New Roman" w:hAnsi="Times New Roman" w:cs="Times New Roman"/>
+                                  <w:color w:val="156082" w:themeColor="accent1"/>
+                                  <w:sz w:val="26"/>
+                                  <w:szCs w:val="26"/>
+                                </w:rPr>
+                                <w:t>:</w:t>
+                              </w:r>
+                              <w:r>
+                                <w:rPr>
+                                  <w:rFonts w:ascii="Times New Roman" w:hAnsi="Times New Roman" w:cs="Times New Roman"/>
+                                  <w:color w:val="156082" w:themeColor="accent1"/>
+                                  <w:sz w:val="26"/>
+                                  <w:szCs w:val="26"/>
+                                </w:rPr>
+                                <w:t xml:space="preserve"> C00270632) Qadeer Hussain</w:t>
+                              </w:r>
+                              <w:r>
+                                <w:rPr>
+                                  <w:rFonts w:ascii="Times New Roman" w:hAnsi="Times New Roman" w:cs="Times New Roman"/>
+                                  <w:color w:val="156082" w:themeColor="accent1"/>
+                                  <w:sz w:val="26"/>
+                                  <w:szCs w:val="26"/>
+                                </w:rPr>
+                                <w:t xml:space="preserve">         </w:t>
+                              </w:r>
+                              <w:r>
+                                <w:rPr>
+                                  <w:rFonts w:ascii="Times New Roman" w:hAnsi="Times New Roman" w:cs="Times New Roman"/>
+                                  <w:color w:val="156082" w:themeColor="accent1"/>
+                                  <w:sz w:val="26"/>
+                                  <w:szCs w:val="26"/>
+                                </w:rPr>
+                                <w:t>S</w:t>
+                              </w:r>
+                              <w:r>
+                                <w:rPr>
+                                  <w:rFonts w:ascii="Times New Roman" w:hAnsi="Times New Roman" w:cs="Times New Roman"/>
+                                  <w:color w:val="156082" w:themeColor="accent1"/>
+                                  <w:sz w:val="26"/>
+                                  <w:szCs w:val="26"/>
+                                </w:rPr>
+                                <w:t>upervisor: Paul Barry</w:t>
                               </w:r>
                             </w:sdtContent>
                           </w:sdt>
+                          <w:r>
+                            <w:rPr>
+                              <w:rFonts w:ascii="Times New Roman" w:hAnsi="Times New Roman" w:cs="Times New Roman"/>
+                              <w:color w:val="156082" w:themeColor="accent1"/>
+                              <w:sz w:val="26"/>
+                              <w:szCs w:val="26"/>
+                            </w:rPr>
+                            <w:t xml:space="preserve"> </w:t>
+                          </w:r>
                         </w:p>
                         <w:p>
                           <w:pPr>
                             <w:pStyle w:val="NoSpacing"/>
                             <w:rPr>
+                              <w:rFonts w:ascii="Times New Roman" w:hAnsi="Times New Roman" w:cs="Times New Roman"/>
                               <w:color w:val="156082" w:themeColor="accent1"/>
                               <w:sz w:val="20"/>
                               <w:szCs w:val="20"/>
@@ -3822,6 +3937,7 @@
                           <w:sdt>
                             <w:sdtPr>
                               <w:rPr>
+                                <w:rFonts w:ascii="Times New Roman" w:hAnsi="Times New Roman" w:cs="Times New Roman"/>
                                 <w:caps/>
                                 <w:color w:val="156082" w:themeColor="accent1"/>
                                 <w:sz w:val="20"/>
@@ -3830,19 +3946,19 @@
                               <w:alias w:val="Company"/>
                               <w:tag w:val=""/>
                               <w:id w:val="1558814826"/>
-                              <w:showingPlcHdr/>
                               <w:dataBinding w:prefixMappings="xmlns:ns0='http://schemas.openxmlformats.org/officeDocument/2006/extended-properties' " w:xpath="/ns0:Properties[1]/ns0:Company[1]" w:storeItemID="{6668398D-A668-4E3E-A5EB-62B293D839F1}"/>
                               <w:text/>
                             </w:sdtPr>
                             <w:sdtContent>
                               <w:r>
                                 <w:rPr>
+                                  <w:rFonts w:ascii="Times New Roman" w:hAnsi="Times New Roman" w:cs="Times New Roman"/>
                                   <w:caps/>
                                   <w:color w:val="156082" w:themeColor="accent1"/>
                                   <w:sz w:val="20"/>
                                   <w:szCs w:val="20"/>
                                 </w:rPr>
-                                <w:t xml:space="preserve">     </w:t>
+                                <w:t>Software Development Project Year 4</w:t>
                               </w:r>
                             </w:sdtContent>
                           </w:sdt>
@@ -3862,7 +3978,7 @@
             <mc:AlternateContent>
               <mc:Choice Requires="wps">
                 <w:drawing>
-                  <wp:anchor distT="0" distB="0" distL="114300" distR="114300" simplePos="0" relativeHeight="251660288" behindDoc="0" locked="0" layoutInCell="1" allowOverlap="1" wp14:anchorId="3E446612" wp14:editId="610C9BE0">
+                  <wp:anchor distT="0" distB="0" distL="114300" distR="114300" simplePos="0" relativeHeight="251660288" behindDoc="0" locked="0" layoutInCell="1" allowOverlap="1" wp14:anchorId="3E446612" wp14:editId="551C01A2">
                     <wp:simplePos x="0" y="0"/>
                     <mc:AlternateContent>
                       <mc:Choice Requires="wp14">
@@ -3995,7 +4111,7 @@
                                         <w:sz w:val="36"/>
                                         <w:szCs w:val="36"/>
                                       </w:rPr>
-                                      <w:t>Software Development Project</w:t>
+                                      <w:t>Elderly Care Management System(ECMS)</w:t>
                                     </w:r>
                                   </w:sdtContent>
                                 </w:sdt>
@@ -4093,7 +4209,7 @@
                                   <w:sz w:val="36"/>
                                   <w:szCs w:val="36"/>
                                 </w:rPr>
-                                <w:t>Software Development Project</w:t>
+                                <w:t>Elderly Care Management System(ECMS)</w:t>
                               </w:r>
                             </w:sdtContent>
                           </w:sdt>
@@ -4120,6 +4236,63 @@
               <w14:ligatures w14:val="none"/>
             </w:rPr>
           </w:pPr>
+          <w:r>
+            <w:rPr>
+              <w:noProof/>
+            </w:rPr>
+            <w:drawing>
+              <wp:anchor distT="0" distB="0" distL="114300" distR="114300" simplePos="0" relativeHeight="251663360" behindDoc="0" locked="0" layoutInCell="1" allowOverlap="1" wp14:anchorId="67DAD5EC" wp14:editId="09EE0CAD">
+                <wp:simplePos x="0" y="0"/>
+                <wp:positionH relativeFrom="margin">
+                  <wp:posOffset>259593</wp:posOffset>
+                </wp:positionH>
+                <wp:positionV relativeFrom="margin">
+                  <wp:posOffset>2899875</wp:posOffset>
+                </wp:positionV>
+                <wp:extent cx="5652135" cy="2184400"/>
+                <wp:effectExtent l="0" t="0" r="5715" b="6350"/>
+                <wp:wrapSquare wrapText="bothSides"/>
+                <wp:docPr id="697440721" name="Picture 3" descr="A logo with black text&#10;&#10;Description automatically generated"/>
+                <wp:cNvGraphicFramePr>
+                  <a:graphicFrameLocks xmlns:a="http://schemas.openxmlformats.org/drawingml/2006/main" noChangeAspect="1"/>
+                </wp:cNvGraphicFramePr>
+                <a:graphic xmlns:a="http://schemas.openxmlformats.org/drawingml/2006/main">
+                  <a:graphicData uri="http://schemas.openxmlformats.org/drawingml/2006/picture">
+                    <pic:pic xmlns:pic="http://schemas.openxmlformats.org/drawingml/2006/picture">
+                      <pic:nvPicPr>
+                        <pic:cNvPr id="697440721" name="Picture 3" descr="A logo with black text&#10;&#10;Description automatically generated"/>
+                        <pic:cNvPicPr/>
+                      </pic:nvPicPr>
+                      <pic:blipFill>
+                        <a:blip r:embed="rId9">
+                          <a:extLst>
+                            <a:ext uri="{28A0092B-C50C-407E-A947-70E740481C1C}">
+                              <a14:useLocalDpi xmlns:a14="http://schemas.microsoft.com/office/drawing/2010/main" val="0"/>
+                            </a:ext>
+                          </a:extLst>
+                        </a:blip>
+                        <a:stretch>
+                          <a:fillRect/>
+                        </a:stretch>
+                      </pic:blipFill>
+                      <pic:spPr>
+                        <a:xfrm>
+                          <a:off x="0" y="0"/>
+                          <a:ext cx="5652135" cy="2184400"/>
+                        </a:xfrm>
+                        <a:prstGeom prst="rect">
+                          <a:avLst/>
+                        </a:prstGeom>
+                      </pic:spPr>
+                    </pic:pic>
+                  </a:graphicData>
+                </a:graphic>
+                <wp14:sizeRelH relativeFrom="margin">
+                  <wp14:pctWidth>0</wp14:pctWidth>
+                </wp14:sizeRelH>
+              </wp:anchor>
+            </w:drawing>
+          </w:r>
           <w:r>
             <w:rPr>
               <w:rFonts w:eastAsiaTheme="minorEastAsia"/>
@@ -4203,7 +4376,7 @@
           <w:r>
             <w:fldChar w:fldCharType="separate"/>
           </w:r>
-          <w:hyperlink w:anchor="_Toc179228938" w:history="1">
+          <w:hyperlink w:anchor="_Toc179271514" w:history="1">
             <w:r>
               <w:rPr>
                 <w:rStyle w:val="Hyperlink"/>
@@ -4233,7 +4406,7 @@
                 <w:noProof/>
                 <w:webHidden/>
               </w:rPr>
-              <w:instrText xml:space="preserve"> PAGEREF _Toc179228938 \h </w:instrText>
+              <w:instrText xml:space="preserve"> PAGEREF _Toc179271514 \h </w:instrText>
             </w:r>
             <w:r>
               <w:rPr>
@@ -4278,7 +4451,7 @@
               <w:lang w:eastAsia="en-IE"/>
             </w:rPr>
           </w:pPr>
-          <w:hyperlink w:anchor="_Toc179228939" w:history="1">
+          <w:hyperlink w:anchor="_Toc179271515" w:history="1">
             <w:r>
               <w:rPr>
                 <w:rStyle w:val="Hyperlink"/>
@@ -4308,7 +4481,157 @@
                 <w:noProof/>
                 <w:webHidden/>
               </w:rPr>
-              <w:instrText xml:space="preserve"> PAGEREF _Toc179228939 \h </w:instrText>
+              <w:instrText xml:space="preserve"> PAGEREF _Toc179271515 \h </w:instrText>
+            </w:r>
+            <w:r>
+              <w:rPr>
+                <w:noProof/>
+                <w:webHidden/>
+              </w:rPr>
+            </w:r>
+            <w:r>
+              <w:rPr>
+                <w:noProof/>
+                <w:webHidden/>
+              </w:rPr>
+              <w:fldChar w:fldCharType="separate"/>
+            </w:r>
+            <w:r>
+              <w:rPr>
+                <w:noProof/>
+                <w:webHidden/>
+              </w:rPr>
+              <w:t>3</w:t>
+            </w:r>
+            <w:r>
+              <w:rPr>
+                <w:noProof/>
+                <w:webHidden/>
+              </w:rPr>
+              <w:fldChar w:fldCharType="end"/>
+            </w:r>
+          </w:hyperlink>
+        </w:p>
+        <w:p>
+          <w:pPr>
+            <w:pStyle w:val="TOC2"/>
+            <w:tabs>
+              <w:tab w:val="right" w:leader="dot" w:pos="9016"/>
+            </w:tabs>
+            <w:rPr>
+              <w:rFonts w:eastAsiaTheme="minorEastAsia"/>
+              <w:noProof/>
+              <w:sz w:val="24"/>
+              <w:szCs w:val="24"/>
+              <w:lang w:eastAsia="en-IE"/>
+            </w:rPr>
+          </w:pPr>
+          <w:hyperlink w:anchor="_Toc179271516" w:history="1">
+            <w:r>
+              <w:rPr>
+                <w:rStyle w:val="Hyperlink"/>
+                <w:rFonts w:ascii="Times New Roman" w:hAnsi="Times New Roman" w:cs="Times New Roman"/>
+                <w:b/>
+                <w:bCs/>
+                <w:noProof/>
+              </w:rPr>
+              <w:t>Core Functionality</w:t>
+            </w:r>
+            <w:r>
+              <w:rPr>
+                <w:noProof/>
+                <w:webHidden/>
+              </w:rPr>
+              <w:tab/>
+            </w:r>
+            <w:r>
+              <w:rPr>
+                <w:noProof/>
+                <w:webHidden/>
+              </w:rPr>
+              <w:fldChar w:fldCharType="begin"/>
+            </w:r>
+            <w:r>
+              <w:rPr>
+                <w:noProof/>
+                <w:webHidden/>
+              </w:rPr>
+              <w:instrText xml:space="preserve"> PAGEREF _Toc179271516 \h </w:instrText>
+            </w:r>
+            <w:r>
+              <w:rPr>
+                <w:noProof/>
+                <w:webHidden/>
+              </w:rPr>
+            </w:r>
+            <w:r>
+              <w:rPr>
+                <w:noProof/>
+                <w:webHidden/>
+              </w:rPr>
+              <w:fldChar w:fldCharType="separate"/>
+            </w:r>
+            <w:r>
+              <w:rPr>
+                <w:noProof/>
+                <w:webHidden/>
+              </w:rPr>
+              <w:t>3</w:t>
+            </w:r>
+            <w:r>
+              <w:rPr>
+                <w:noProof/>
+                <w:webHidden/>
+              </w:rPr>
+              <w:fldChar w:fldCharType="end"/>
+            </w:r>
+          </w:hyperlink>
+        </w:p>
+        <w:p>
+          <w:pPr>
+            <w:pStyle w:val="TOC2"/>
+            <w:tabs>
+              <w:tab w:val="right" w:leader="dot" w:pos="9016"/>
+            </w:tabs>
+            <w:rPr>
+              <w:rFonts w:eastAsiaTheme="minorEastAsia"/>
+              <w:noProof/>
+              <w:sz w:val="24"/>
+              <w:szCs w:val="24"/>
+              <w:lang w:eastAsia="en-IE"/>
+            </w:rPr>
+          </w:pPr>
+          <w:hyperlink w:anchor="_Toc179271517" w:history="1">
+            <w:r>
+              <w:rPr>
+                <w:rStyle w:val="Hyperlink"/>
+                <w:rFonts w:ascii="Times New Roman" w:hAnsi="Times New Roman" w:cs="Times New Roman"/>
+                <w:b/>
+                <w:bCs/>
+                <w:noProof/>
+              </w:rPr>
+              <w:t>Non Core Functionality</w:t>
+            </w:r>
+            <w:r>
+              <w:rPr>
+                <w:noProof/>
+                <w:webHidden/>
+              </w:rPr>
+              <w:tab/>
+            </w:r>
+            <w:r>
+              <w:rPr>
+                <w:noProof/>
+                <w:webHidden/>
+              </w:rPr>
+              <w:fldChar w:fldCharType="begin"/>
+            </w:r>
+            <w:r>
+              <w:rPr>
+                <w:noProof/>
+                <w:webHidden/>
+              </w:rPr>
+              <w:instrText xml:space="preserve"> PAGEREF _Toc179271517 \h </w:instrText>
             </w:r>
             <w:r>
               <w:rPr>
@@ -4353,7 +4676,7 @@
               <w:lang w:eastAsia="en-IE"/>
             </w:rPr>
           </w:pPr>
-          <w:hyperlink w:anchor="_Toc179228940" w:history="1">
+          <w:hyperlink w:anchor="_Toc179271518" w:history="1">
             <w:r>
               <w:rPr>
                 <w:rStyle w:val="Hyperlink"/>
@@ -4383,7 +4706,7 @@
                 <w:noProof/>
                 <w:webHidden/>
               </w:rPr>
-              <w:instrText xml:space="preserve"> PAGEREF _Toc179228940 \h </w:instrText>
+              <w:instrText xml:space="preserve"> PAGEREF _Toc179271518 \h </w:instrText>
             </w:r>
             <w:r>
               <w:rPr>
@@ -4428,7 +4751,7 @@
               <w:lang w:eastAsia="en-IE"/>
             </w:rPr>
           </w:pPr>
-          <w:hyperlink w:anchor="_Toc179228941" w:history="1">
+          <w:hyperlink w:anchor="_Toc179271519" w:history="1">
             <w:r>
               <w:rPr>
                 <w:rStyle w:val="Hyperlink"/>
@@ -4458,7 +4781,7 @@
                 <w:noProof/>
                 <w:webHidden/>
               </w:rPr>
-              <w:instrText xml:space="preserve"> PAGEREF _Toc179228941 \h </w:instrText>
+              <w:instrText xml:space="preserve"> PAGEREF _Toc179271519 \h </w:instrText>
             </w:r>
             <w:r>
               <w:rPr>
@@ -4503,7 +4826,7 @@
               <w:lang w:eastAsia="en-IE"/>
             </w:rPr>
           </w:pPr>
-          <w:hyperlink w:anchor="_Toc179228942" w:history="1">
+          <w:hyperlink w:anchor="_Toc179271520" w:history="1">
             <w:r>
               <w:rPr>
                 <w:rStyle w:val="Hyperlink"/>
@@ -4533,7 +4856,7 @@
                 <w:noProof/>
                 <w:webHidden/>
               </w:rPr>
-              <w:instrText xml:space="preserve"> PAGEREF _Toc179228942 \h </w:instrText>
+              <w:instrText xml:space="preserve"> PAGEREF _Toc179271520 \h </w:instrText>
             </w:r>
             <w:r>
               <w:rPr>
@@ -4578,7 +4901,7 @@
               <w:lang w:eastAsia="en-IE"/>
             </w:rPr>
           </w:pPr>
-          <w:hyperlink w:anchor="_Toc179228943" w:history="1">
+          <w:hyperlink w:anchor="_Toc179271521" w:history="1">
             <w:r>
               <w:rPr>
                 <w:rStyle w:val="Hyperlink"/>
@@ -4608,7 +4931,7 @@
                 <w:noProof/>
                 <w:webHidden/>
               </w:rPr>
-              <w:instrText xml:space="preserve"> PAGEREF _Toc179228943 \h </w:instrText>
+              <w:instrText xml:space="preserve"> PAGEREF _Toc179271521 \h </w:instrText>
             </w:r>
             <w:r>
               <w:rPr>
@@ -4653,7 +4976,7 @@
               <w:lang w:eastAsia="en-IE"/>
             </w:rPr>
           </w:pPr>
-          <w:hyperlink w:anchor="_Toc179228944" w:history="1">
+          <w:hyperlink w:anchor="_Toc179271522" w:history="1">
             <w:r>
               <w:rPr>
                 <w:rStyle w:val="Hyperlink"/>
@@ -4683,7 +5006,7 @@
                 <w:noProof/>
                 <w:webHidden/>
               </w:rPr>
-              <w:instrText xml:space="preserve"> PAGEREF _Toc179228944 \h </w:instrText>
+              <w:instrText xml:space="preserve"> PAGEREF _Toc179271522 \h </w:instrText>
             </w:r>
             <w:r>
               <w:rPr>
@@ -4728,7 +5051,7 @@
               <w:lang w:eastAsia="en-IE"/>
             </w:rPr>
           </w:pPr>
-          <w:hyperlink w:anchor="_Toc179228945" w:history="1">
+          <w:hyperlink w:anchor="_Toc179271523" w:history="1">
             <w:r>
               <w:rPr>
                 <w:rStyle w:val="Hyperlink"/>
@@ -4737,7 +5060,7 @@
                 <w:bCs/>
                 <w:noProof/>
               </w:rPr>
-              <w:t>FURPS+</w:t>
+              <w:t>FURPS+ Metrics</w:t>
             </w:r>
             <w:r>
               <w:rPr>
@@ -4758,7 +5081,7 @@
                 <w:noProof/>
                 <w:webHidden/>
               </w:rPr>
-              <w:instrText xml:space="preserve"> PAGEREF _Toc179228945 \h </w:instrText>
+              <w:instrText xml:space="preserve"> PAGEREF _Toc179271523 \h </w:instrText>
             </w:r>
             <w:r>
               <w:rPr>
@@ -4796,10 +5119,14 @@
               <w:tab w:val="right" w:leader="dot" w:pos="9016"/>
             </w:tabs>
             <w:rPr>
+              <w:rFonts w:eastAsiaTheme="minorEastAsia"/>
               <w:noProof/>
+              <w:sz w:val="24"/>
+              <w:szCs w:val="24"/>
+              <w:lang w:eastAsia="en-IE"/>
             </w:rPr>
           </w:pPr>
-          <w:hyperlink w:anchor="_Toc179228946" w:history="1">
+          <w:hyperlink w:anchor="_Toc179271524" w:history="1">
             <w:r>
               <w:rPr>
                 <w:rStyle w:val="Hyperlink"/>
@@ -4829,7 +5156,7 @@
                 <w:noProof/>
                 <w:webHidden/>
               </w:rPr>
-              <w:instrText xml:space="preserve"> PAGEREF _Toc179228946 \h </w:instrText>
+              <w:instrText xml:space="preserve"> PAGEREF _Toc179271524 \h </w:instrText>
             </w:r>
             <w:r>
               <w:rPr>
@@ -4867,10 +5194,14 @@
               <w:tab w:val="right" w:leader="dot" w:pos="9016"/>
             </w:tabs>
             <w:rPr>
+              <w:rFonts w:eastAsiaTheme="minorEastAsia"/>
               <w:noProof/>
+              <w:sz w:val="24"/>
+              <w:szCs w:val="24"/>
+              <w:lang w:eastAsia="en-IE"/>
             </w:rPr>
           </w:pPr>
-          <w:hyperlink w:anchor="_Toc179228947" w:history="1">
+          <w:hyperlink w:anchor="_Toc179271525" w:history="1">
             <w:r>
               <w:rPr>
                 <w:rStyle w:val="Hyperlink"/>
@@ -4900,7 +5231,7 @@
                 <w:noProof/>
                 <w:webHidden/>
               </w:rPr>
-              <w:instrText xml:space="preserve"> PAGEREF _Toc179228947 \h </w:instrText>
+              <w:instrText xml:space="preserve"> PAGEREF _Toc179271525 \h </w:instrText>
             </w:r>
             <w:r>
               <w:rPr>
@@ -4938,10 +5269,14 @@
               <w:tab w:val="right" w:leader="dot" w:pos="9016"/>
             </w:tabs>
             <w:rPr>
+              <w:rFonts w:eastAsiaTheme="minorEastAsia"/>
               <w:noProof/>
+              <w:sz w:val="24"/>
+              <w:szCs w:val="24"/>
+              <w:lang w:eastAsia="en-IE"/>
             </w:rPr>
           </w:pPr>
-          <w:hyperlink w:anchor="_Toc179228948" w:history="1">
+          <w:hyperlink w:anchor="_Toc179271526" w:history="1">
             <w:r>
               <w:rPr>
                 <w:rStyle w:val="Hyperlink"/>
@@ -4971,7 +5306,7 @@
                 <w:noProof/>
                 <w:webHidden/>
               </w:rPr>
-              <w:instrText xml:space="preserve"> PAGEREF _Toc179228948 \h </w:instrText>
+              <w:instrText xml:space="preserve"> PAGEREF _Toc179271526 \h </w:instrText>
             </w:r>
             <w:r>
               <w:rPr>
@@ -5009,10 +5344,14 @@
               <w:tab w:val="right" w:leader="dot" w:pos="9016"/>
             </w:tabs>
             <w:rPr>
+              <w:rFonts w:eastAsiaTheme="minorEastAsia"/>
               <w:noProof/>
+              <w:sz w:val="24"/>
+              <w:szCs w:val="24"/>
+              <w:lang w:eastAsia="en-IE"/>
             </w:rPr>
           </w:pPr>
-          <w:hyperlink w:anchor="_Toc179228949" w:history="1">
+          <w:hyperlink w:anchor="_Toc179271527" w:history="1">
             <w:r>
               <w:rPr>
                 <w:rStyle w:val="Hyperlink"/>
@@ -5042,7 +5381,7 @@
                 <w:noProof/>
                 <w:webHidden/>
               </w:rPr>
-              <w:instrText xml:space="preserve"> PAGEREF _Toc179228949 \h </w:instrText>
+              <w:instrText xml:space="preserve"> PAGEREF _Toc179271527 \h </w:instrText>
             </w:r>
             <w:r>
               <w:rPr>
@@ -5080,10 +5419,14 @@
               <w:tab w:val="right" w:leader="dot" w:pos="9016"/>
             </w:tabs>
             <w:rPr>
+              <w:rFonts w:eastAsiaTheme="minorEastAsia"/>
               <w:noProof/>
+              <w:sz w:val="24"/>
+              <w:szCs w:val="24"/>
+              <w:lang w:eastAsia="en-IE"/>
             </w:rPr>
           </w:pPr>
-          <w:hyperlink w:anchor="_Toc179228950" w:history="1">
+          <w:hyperlink w:anchor="_Toc179271528" w:history="1">
             <w:r>
               <w:rPr>
                 <w:rStyle w:val="Hyperlink"/>
@@ -5113,7 +5456,7 @@
                 <w:noProof/>
                 <w:webHidden/>
               </w:rPr>
-              <w:instrText xml:space="preserve"> PAGEREF _Toc179228950 \h </w:instrText>
+              <w:instrText xml:space="preserve"> PAGEREF _Toc179271528 \h </w:instrText>
             </w:r>
             <w:r>
               <w:rPr>
@@ -5151,10 +5494,14 @@
               <w:tab w:val="right" w:leader="dot" w:pos="9016"/>
             </w:tabs>
             <w:rPr>
+              <w:rFonts w:eastAsiaTheme="minorEastAsia"/>
               <w:noProof/>
+              <w:sz w:val="24"/>
+              <w:szCs w:val="24"/>
+              <w:lang w:eastAsia="en-IE"/>
             </w:rPr>
           </w:pPr>
-          <w:hyperlink w:anchor="_Toc179228951" w:history="1">
+          <w:hyperlink w:anchor="_Toc179271529" w:history="1">
             <w:r>
               <w:rPr>
                 <w:rStyle w:val="Hyperlink"/>
@@ -5184,7 +5531,7 @@
                 <w:noProof/>
                 <w:webHidden/>
               </w:rPr>
-              <w:instrText xml:space="preserve"> PAGEREF _Toc179228951 \h </w:instrText>
+              <w:instrText xml:space="preserve"> PAGEREF _Toc179271529 \h </w:instrText>
             </w:r>
             <w:r>
               <w:rPr>
@@ -5229,7 +5576,7 @@
               <w:lang w:eastAsia="en-IE"/>
             </w:rPr>
           </w:pPr>
-          <w:hyperlink w:anchor="_Toc179228952" w:history="1">
+          <w:hyperlink w:anchor="_Toc179271530" w:history="1">
             <w:r>
               <w:rPr>
                 <w:rStyle w:val="Hyperlink"/>
@@ -5259,7 +5606,7 @@
                 <w:noProof/>
                 <w:webHidden/>
               </w:rPr>
-              <w:instrText xml:space="preserve"> PAGEREF _Toc179228952 \h </w:instrText>
+              <w:instrText xml:space="preserve"> PAGEREF _Toc179271530 \h </w:instrText>
             </w:r>
             <w:r>
               <w:rPr>
@@ -5318,7 +5665,7 @@
           <w:bCs/>
         </w:rPr>
       </w:pPr>
-      <w:bookmarkStart w:id="0" w:name="_Toc179228938"/>
+      <w:bookmarkStart w:id="0" w:name="_Toc179271514"/>
       <w:r>
         <w:rPr>
           <w:rFonts w:ascii="Times New Roman" w:hAnsi="Times New Roman" w:cs="Times New Roman"/>
@@ -5558,6 +5905,7 @@
       <w:r>
         <w:rPr>
           <w:rFonts w:ascii="Times New Roman" w:hAnsi="Times New Roman" w:cs="Times New Roman"/>
+          <w:color w:val="FF0000"/>
         </w:rPr>
         <w:t>Communication Portal: Scheduling tool to allow family and friends visit there loved one.</w:t>
       </w:r>
@@ -5723,6 +6071,7 @@
     <w:p>
       <w:pPr>
         <w:pStyle w:val="Heading1"/>
+        <w:jc w:val="center"/>
         <w:rPr>
           <w:rFonts w:ascii="Times New Roman" w:hAnsi="Times New Roman" w:cs="Times New Roman"/>
           <w:b/>
@@ -5737,18 +6086,7 @@
         </w:rPr>
         <w:br w:type="page"/>
       </w:r>
-    </w:p>
-    <w:p>
-      <w:pPr>
-        <w:pStyle w:val="Heading1"/>
-        <w:jc w:val="center"/>
-        <w:rPr>
-          <w:rFonts w:ascii="Times New Roman" w:hAnsi="Times New Roman" w:cs="Times New Roman"/>
-          <w:b/>
-          <w:bCs/>
-        </w:rPr>
-      </w:pPr>
-      <w:bookmarkStart w:id="1" w:name="_Toc179228939"/>
+      <w:bookmarkStart w:id="1" w:name="_Toc179271515"/>
       <w:r>
         <w:rPr>
           <w:rFonts w:ascii="Times New Roman" w:hAnsi="Times New Roman" w:cs="Times New Roman"/>
@@ -5834,15 +6172,591 @@
     </w:p>
     <w:p>
       <w:pPr>
-        <w:jc w:val="both"/>
-        <w:rPr>
-          <w:rFonts w:ascii="Times New Roman" w:hAnsi="Times New Roman" w:cs="Times New Roman"/>
-        </w:rPr>
-      </w:pPr>
+        <w:pStyle w:val="Heading2"/>
+        <w:rPr>
+          <w:rFonts w:ascii="Times New Roman" w:hAnsi="Times New Roman" w:cs="Times New Roman"/>
+          <w:b/>
+          <w:bCs/>
+        </w:rPr>
+      </w:pPr>
+      <w:bookmarkStart w:id="2" w:name="_Toc179271516"/>
+      <w:r>
+        <w:rPr>
+          <w:rFonts w:ascii="Times New Roman" w:hAnsi="Times New Roman" w:cs="Times New Roman"/>
+          <w:b/>
+          <w:bCs/>
+        </w:rPr>
+        <w:t>Core Functionality</w:t>
+      </w:r>
+      <w:bookmarkEnd w:id="2"/>
     </w:p>
     <w:p>
       <w:pPr>
         <w:jc w:val="both"/>
+        <w:rPr>
+          <w:rFonts w:ascii="Times New Roman" w:hAnsi="Times New Roman" w:cs="Times New Roman"/>
+        </w:rPr>
+      </w:pPr>
+      <w:r>
+        <w:rPr>
+          <w:rFonts w:ascii="Times New Roman" w:hAnsi="Times New Roman" w:cs="Times New Roman"/>
+        </w:rPr>
+        <w:t>The core functionality of this project are:</w:t>
+      </w:r>
+    </w:p>
+    <w:p>
+      <w:pPr>
+        <w:jc w:val="both"/>
+        <w:rPr>
+          <w:rFonts w:ascii="Times New Roman" w:hAnsi="Times New Roman" w:cs="Times New Roman"/>
+        </w:rPr>
+      </w:pPr>
+      <w:r>
+        <w:rPr>
+          <w:rFonts w:ascii="Times New Roman" w:hAnsi="Times New Roman" w:cs="Times New Roman"/>
+          <w:b/>
+          <w:bCs/>
+        </w:rPr>
+        <w:t xml:space="preserve">Data Security: </w:t>
+      </w:r>
+      <w:r>
+        <w:rPr>
+          <w:rFonts w:ascii="Times New Roman" w:hAnsi="Times New Roman" w:cs="Times New Roman"/>
+        </w:rPr>
+        <w:t>The aim is to implement cryptography for data encryption/decryption  to keep the patients data secured. There are two sorts of encryption and decryption Shared Key and Public Key.</w:t>
+      </w:r>
+    </w:p>
+    <w:p>
+      <w:pPr>
+        <w:jc w:val="both"/>
+        <w:rPr>
+          <w:rFonts w:ascii="Times New Roman" w:hAnsi="Times New Roman" w:cs="Times New Roman"/>
+        </w:rPr>
+      </w:pPr>
+    </w:p>
+    <w:p>
+      <w:pPr>
+        <w:jc w:val="both"/>
+        <w:rPr>
+          <w:rFonts w:ascii="Times New Roman" w:hAnsi="Times New Roman" w:cs="Times New Roman"/>
+          <w:b/>
+          <w:bCs/>
+        </w:rPr>
+      </w:pPr>
+      <w:r>
+        <w:rPr>
+          <w:rFonts w:ascii="Times New Roman" w:hAnsi="Times New Roman" w:cs="Times New Roman"/>
+          <w:b/>
+          <w:bCs/>
+        </w:rPr>
+        <w:t>Shared Key</w:t>
+      </w:r>
+      <w:r>
+        <w:rPr>
+          <w:rFonts w:ascii="Times New Roman" w:hAnsi="Times New Roman" w:cs="Times New Roman"/>
+          <w:b/>
+          <w:bCs/>
+        </w:rPr>
+        <w:t>:</w:t>
+      </w:r>
+      <w:r>
+        <w:rPr>
+          <w:rFonts w:ascii="Times New Roman" w:hAnsi="Times New Roman" w:cs="Times New Roman"/>
+          <w:b/>
+          <w:bCs/>
+        </w:rPr>
+        <w:t xml:space="preserve"> </w:t>
+      </w:r>
+    </w:p>
+    <w:p>
+      <w:pPr>
+        <w:jc w:val="both"/>
+        <w:rPr>
+          <w:rFonts w:ascii="Times New Roman" w:hAnsi="Times New Roman" w:cs="Times New Roman"/>
+          <w:b/>
+          <w:bCs/>
+        </w:rPr>
+      </w:pPr>
+    </w:p>
+    <w:p>
+      <w:pPr>
+        <w:jc w:val="both"/>
+        <w:rPr>
+          <w:rFonts w:ascii="Times New Roman" w:hAnsi="Times New Roman" w:cs="Times New Roman"/>
+          <w:b/>
+          <w:bCs/>
+        </w:rPr>
+      </w:pPr>
+      <w:r>
+        <w:rPr>
+          <w:rFonts w:ascii="Times New Roman" w:hAnsi="Times New Roman" w:cs="Times New Roman"/>
+          <w:b/>
+          <w:bCs/>
+        </w:rPr>
+        <w:t>Public Key</w:t>
+      </w:r>
+      <w:r>
+        <w:rPr>
+          <w:rFonts w:ascii="Times New Roman" w:hAnsi="Times New Roman" w:cs="Times New Roman"/>
+          <w:b/>
+          <w:bCs/>
+        </w:rPr>
+        <w:t>:</w:t>
+      </w:r>
+    </w:p>
+    <w:p>
+      <w:pPr>
+        <w:jc w:val="both"/>
+        <w:rPr>
+          <w:rFonts w:ascii="Times New Roman" w:hAnsi="Times New Roman" w:cs="Times New Roman"/>
+          <w:b/>
+          <w:bCs/>
+        </w:rPr>
+      </w:pPr>
+    </w:p>
+    <w:p>
+      <w:pPr>
+        <w:jc w:val="both"/>
+        <w:rPr>
+          <w:rFonts w:ascii="Times New Roman" w:hAnsi="Times New Roman" w:cs="Times New Roman"/>
+          <w:b/>
+          <w:bCs/>
+        </w:rPr>
+      </w:pPr>
+      <w:r>
+        <w:rPr>
+          <w:rFonts w:ascii="Times New Roman" w:hAnsi="Times New Roman" w:cs="Times New Roman"/>
+          <w:b/>
+          <w:bCs/>
+        </w:rPr>
+        <w:t>Health Level 7:</w:t>
+      </w:r>
+    </w:p>
+    <w:p>
+      <w:pPr>
+        <w:jc w:val="both"/>
+        <w:rPr>
+          <w:rFonts w:ascii="Times New Roman" w:hAnsi="Times New Roman" w:cs="Times New Roman"/>
+        </w:rPr>
+      </w:pPr>
+    </w:p>
+    <w:p>
+      <w:pPr>
+        <w:jc w:val="both"/>
+        <w:rPr>
+          <w:rFonts w:ascii="Times New Roman" w:hAnsi="Times New Roman" w:cs="Times New Roman"/>
+        </w:rPr>
+      </w:pPr>
+      <w:r>
+        <w:rPr>
+          <w:rFonts w:ascii="Times New Roman" w:hAnsi="Times New Roman" w:cs="Times New Roman"/>
+          <w:b/>
+          <w:bCs/>
+        </w:rPr>
+        <w:t xml:space="preserve">Patient Profile: </w:t>
+      </w:r>
+      <w:r>
+        <w:rPr>
+          <w:rFonts w:ascii="Times New Roman" w:hAnsi="Times New Roman" w:cs="Times New Roman"/>
+        </w:rPr>
+        <w:t xml:space="preserve"> Keep a record of the patient personal and medical information such as patients </w:t>
+      </w:r>
+      <w:r>
+        <w:rPr>
+          <w:rFonts w:ascii="Times New Roman" w:hAnsi="Times New Roman" w:cs="Times New Roman"/>
+        </w:rPr>
+        <w:t>Name, Date of birth, Phone number, Home address, Email Address, Medical history, Dietary requirements, Medication, there GP and the Next of Kin name, Next of Kin Number and Next of Kin email</w:t>
+      </w:r>
+      <w:r>
+        <w:rPr>
+          <w:rFonts w:ascii="Times New Roman" w:hAnsi="Times New Roman" w:cs="Times New Roman"/>
+        </w:rPr>
+        <w:t xml:space="preserve">. </w:t>
+      </w:r>
+    </w:p>
+    <w:p>
+      <w:pPr>
+        <w:jc w:val="both"/>
+        <w:rPr>
+          <w:rFonts w:ascii="Times New Roman" w:hAnsi="Times New Roman" w:cs="Times New Roman"/>
+        </w:rPr>
+      </w:pPr>
+    </w:p>
+    <w:p>
+      <w:pPr>
+        <w:jc w:val="both"/>
+      </w:pPr>
+      <w:r>
+        <w:rPr>
+          <w:rFonts w:ascii="Times New Roman" w:hAnsi="Times New Roman" w:cs="Times New Roman"/>
+          <w:b/>
+          <w:bCs/>
+        </w:rPr>
+        <w:t>Activity Logs:</w:t>
+      </w:r>
+      <w:r>
+        <w:rPr>
+          <w:rFonts w:ascii="Times New Roman" w:hAnsi="Times New Roman" w:cs="Times New Roman"/>
+        </w:rPr>
+        <w:t xml:space="preserve"> </w:t>
+      </w:r>
+      <w:r>
+        <w:rPr>
+          <w:rFonts w:ascii="Times New Roman" w:hAnsi="Times New Roman" w:cs="Times New Roman"/>
+        </w:rPr>
+        <w:t xml:space="preserve">The </w:t>
+      </w:r>
+      <w:r>
+        <w:rPr>
+          <w:rFonts w:ascii="Times New Roman" w:hAnsi="Times New Roman" w:cs="Times New Roman"/>
+        </w:rPr>
+        <w:t>Career</w:t>
+      </w:r>
+      <w:r>
+        <w:rPr>
+          <w:rFonts w:ascii="Times New Roman" w:hAnsi="Times New Roman" w:cs="Times New Roman"/>
+        </w:rPr>
+        <w:t xml:space="preserve"> records the daily activities of the patient such as </w:t>
+      </w:r>
+      <w:r>
+        <w:rPr>
+          <w:rFonts w:ascii="Times New Roman" w:hAnsi="Times New Roman" w:cs="Times New Roman"/>
+        </w:rPr>
+        <w:t>patient wakes up, what they get to eat, personal care needs, appointments, visits from family, outdoor trips, to what medication was administered and the time and dosage of medication</w:t>
+      </w:r>
+      <w:r>
+        <w:rPr>
+          <w:rFonts w:ascii="Times New Roman" w:hAnsi="Times New Roman" w:cs="Times New Roman"/>
+        </w:rPr>
+        <w:t xml:space="preserve">. A copy of this </w:t>
+      </w:r>
+      <w:r>
+        <w:rPr>
+          <w:rFonts w:ascii="Times New Roman" w:hAnsi="Times New Roman" w:cs="Times New Roman"/>
+        </w:rPr>
+        <w:t>diary will be sent of to patients next of kin using automated email.</w:t>
+      </w:r>
+    </w:p>
+    <w:p>
+      <w:pPr>
+        <w:jc w:val="both"/>
+        <w:rPr>
+          <w:rFonts w:ascii="Times New Roman" w:hAnsi="Times New Roman" w:cs="Times New Roman"/>
+        </w:rPr>
+      </w:pPr>
+    </w:p>
+    <w:p>
+      <w:pPr>
+        <w:jc w:val="both"/>
+        <w:rPr>
+          <w:rFonts w:ascii="Times New Roman" w:hAnsi="Times New Roman" w:cs="Times New Roman"/>
+        </w:rPr>
+      </w:pPr>
+    </w:p>
+    <w:p>
+      <w:pPr>
+        <w:pStyle w:val="Heading2"/>
+        <w:rPr>
+          <w:rFonts w:ascii="Times New Roman" w:hAnsi="Times New Roman" w:cs="Times New Roman"/>
+          <w:b/>
+          <w:bCs/>
+        </w:rPr>
+      </w:pPr>
+      <w:bookmarkStart w:id="3" w:name="_Toc179271517"/>
+      <w:r>
+        <w:rPr>
+          <w:rFonts w:ascii="Times New Roman" w:hAnsi="Times New Roman" w:cs="Times New Roman"/>
+          <w:b/>
+          <w:bCs/>
+        </w:rPr>
+        <w:t>Non Core Functionality</w:t>
+      </w:r>
+      <w:bookmarkEnd w:id="3"/>
+    </w:p>
+    <w:p>
+      <w:pPr>
+        <w:pStyle w:val="Heading2"/>
+      </w:pPr>
+      <w:r>
+        <w:rPr>
+          <w:rFonts w:ascii="Times New Roman" w:hAnsi="Times New Roman" w:cs="Times New Roman"/>
+          <w:b/>
+          <w:bCs/>
+        </w:rPr>
+        <w:t xml:space="preserve"> </w:t>
+      </w:r>
+    </w:p>
+    <w:p/>
+    <w:p/>
+    <w:p>
+      <w:pPr>
+        <w:pStyle w:val="Heading1"/>
+        <w:jc w:val="center"/>
+        <w:rPr>
+          <w:rFonts w:ascii="Times New Roman" w:hAnsi="Times New Roman" w:cs="Times New Roman"/>
+          <w:b/>
+          <w:bCs/>
+        </w:rPr>
+      </w:pPr>
+      <w:bookmarkStart w:id="4" w:name="_Toc179271518"/>
+      <w:r>
+        <w:rPr>
+          <w:rFonts w:ascii="Times New Roman" w:hAnsi="Times New Roman" w:cs="Times New Roman"/>
+          <w:b/>
+          <w:bCs/>
+        </w:rPr>
+        <w:lastRenderedPageBreak/>
+        <w:t>Target Audience</w:t>
+      </w:r>
+      <w:r>
+        <w:rPr>
+          <w:rFonts w:ascii="Times New Roman" w:hAnsi="Times New Roman" w:cs="Times New Roman"/>
+          <w:b/>
+          <w:bCs/>
+        </w:rPr>
+        <w:t>/Platform</w:t>
+      </w:r>
+      <w:bookmarkEnd w:id="4"/>
+    </w:p>
+    <w:p>
+      <w:pPr>
+        <w:rPr>
+          <w:rFonts w:ascii="Times New Roman" w:hAnsi="Times New Roman" w:cs="Times New Roman"/>
+        </w:rPr>
+      </w:pPr>
+    </w:p>
+    <w:p>
+      <w:pPr>
+        <w:jc w:val="both"/>
+        <w:rPr>
+          <w:rFonts w:ascii="Times New Roman" w:hAnsi="Times New Roman" w:cs="Times New Roman"/>
+        </w:rPr>
+      </w:pPr>
+      <w:r>
+        <w:rPr>
+          <w:rFonts w:ascii="Times New Roman" w:hAnsi="Times New Roman" w:cs="Times New Roman"/>
+        </w:rPr>
+        <w:t>There are two users for the Elderly Care Management System: (Need to ask Question about the Next of Kin)</w:t>
+      </w:r>
+    </w:p>
+    <w:p>
+      <w:pPr>
+        <w:pStyle w:val="ListParagraph"/>
+        <w:numPr>
+          <w:ilvl w:val="0"/>
+          <w:numId w:val="12"/>
+        </w:numPr>
+        <w:jc w:val="both"/>
+        <w:rPr>
+          <w:rFonts w:ascii="Times New Roman" w:hAnsi="Times New Roman" w:cs="Times New Roman"/>
+        </w:rPr>
+      </w:pPr>
+      <w:r>
+        <w:rPr>
+          <w:rFonts w:ascii="Times New Roman" w:hAnsi="Times New Roman" w:cs="Times New Roman"/>
+        </w:rPr>
+        <w:t xml:space="preserve">Administrator </w:t>
+      </w:r>
+    </w:p>
+    <w:p>
+      <w:pPr>
+        <w:pStyle w:val="ListParagraph"/>
+        <w:numPr>
+          <w:ilvl w:val="0"/>
+          <w:numId w:val="12"/>
+        </w:numPr>
+        <w:jc w:val="both"/>
+        <w:rPr>
+          <w:rFonts w:ascii="Times New Roman" w:hAnsi="Times New Roman" w:cs="Times New Roman"/>
+        </w:rPr>
+      </w:pPr>
+      <w:r>
+        <w:rPr>
+          <w:rFonts w:ascii="Times New Roman" w:hAnsi="Times New Roman" w:cs="Times New Roman"/>
+        </w:rPr>
+        <w:t>Carer</w:t>
+      </w:r>
+    </w:p>
+    <w:p>
+      <w:pPr>
+        <w:jc w:val="both"/>
+        <w:rPr>
+          <w:rFonts w:ascii="Times New Roman" w:hAnsi="Times New Roman" w:cs="Times New Roman"/>
+        </w:rPr>
+      </w:pPr>
+      <w:r>
+        <w:rPr>
+          <w:rFonts w:ascii="Times New Roman" w:hAnsi="Times New Roman" w:cs="Times New Roman"/>
+        </w:rPr>
+        <w:t xml:space="preserve">The Administrator will be able to add the patients details such as there </w:t>
+      </w:r>
+      <w:bookmarkStart w:id="5" w:name="_Hlk179272955"/>
+      <w:r>
+        <w:rPr>
+          <w:rFonts w:ascii="Times New Roman" w:hAnsi="Times New Roman" w:cs="Times New Roman"/>
+        </w:rPr>
+        <w:t>Name, Date of birth, Phone number, Home address, Email Address, Medical history, Dietary requirements, Medication, there GP and the Next of Kin name, Next of Kin Number and Next of Kin email.</w:t>
+      </w:r>
+      <w:bookmarkEnd w:id="5"/>
+    </w:p>
+    <w:p>
+      <w:pPr>
+        <w:jc w:val="both"/>
+        <w:rPr>
+          <w:rFonts w:ascii="Times New Roman" w:hAnsi="Times New Roman" w:cs="Times New Roman"/>
+        </w:rPr>
+      </w:pPr>
+    </w:p>
+    <w:p>
+      <w:pPr>
+        <w:jc w:val="both"/>
+        <w:rPr>
+          <w:rFonts w:ascii="Times New Roman" w:hAnsi="Times New Roman" w:cs="Times New Roman"/>
+        </w:rPr>
+      </w:pPr>
+      <w:r>
+        <w:rPr>
+          <w:rFonts w:ascii="Times New Roman" w:hAnsi="Times New Roman" w:cs="Times New Roman"/>
+        </w:rPr>
+        <w:t xml:space="preserve">Carer will be assigned </w:t>
+      </w:r>
+      <w:r>
+        <w:rPr>
+          <w:rFonts w:ascii="Times New Roman" w:hAnsi="Times New Roman" w:cs="Times New Roman"/>
+        </w:rPr>
+        <w:t xml:space="preserve">to the </w:t>
+      </w:r>
+      <w:r>
+        <w:rPr>
+          <w:rFonts w:ascii="Times New Roman" w:hAnsi="Times New Roman" w:cs="Times New Roman"/>
+        </w:rPr>
+        <w:t xml:space="preserve">patients for </w:t>
+      </w:r>
+      <w:r>
+        <w:rPr>
+          <w:rFonts w:ascii="Times New Roman" w:hAnsi="Times New Roman" w:cs="Times New Roman"/>
+        </w:rPr>
+        <w:t>their</w:t>
+      </w:r>
+      <w:r>
+        <w:rPr>
+          <w:rFonts w:ascii="Times New Roman" w:hAnsi="Times New Roman" w:cs="Times New Roman"/>
+        </w:rPr>
+        <w:t xml:space="preserve"> shifts by the administrator</w:t>
+      </w:r>
+      <w:r>
+        <w:rPr>
+          <w:rFonts w:ascii="Times New Roman" w:hAnsi="Times New Roman" w:cs="Times New Roman"/>
+        </w:rPr>
+        <w:t>.</w:t>
+      </w:r>
+      <w:r>
+        <w:rPr>
+          <w:rFonts w:ascii="Times New Roman" w:hAnsi="Times New Roman" w:cs="Times New Roman"/>
+        </w:rPr>
+        <w:t xml:space="preserve"> </w:t>
+      </w:r>
+      <w:r>
+        <w:rPr>
+          <w:rFonts w:ascii="Times New Roman" w:hAnsi="Times New Roman" w:cs="Times New Roman"/>
+        </w:rPr>
+        <w:t xml:space="preserve">Carers will </w:t>
+      </w:r>
+      <w:r>
+        <w:rPr>
+          <w:rFonts w:ascii="Times New Roman" w:hAnsi="Times New Roman" w:cs="Times New Roman"/>
+        </w:rPr>
+        <w:t>keep a daily record of the work they are doing with the</w:t>
+      </w:r>
+      <w:r>
+        <w:rPr>
+          <w:rFonts w:ascii="Times New Roman" w:hAnsi="Times New Roman" w:cs="Times New Roman"/>
+        </w:rPr>
+        <w:t xml:space="preserve"> patient</w:t>
+      </w:r>
+      <w:r>
+        <w:rPr>
+          <w:rFonts w:ascii="Times New Roman" w:hAnsi="Times New Roman" w:cs="Times New Roman"/>
+        </w:rPr>
+        <w:t xml:space="preserve">. This record will be in the form of daily </w:t>
+      </w:r>
+      <w:r>
+        <w:rPr>
+          <w:rFonts w:ascii="Times New Roman" w:hAnsi="Times New Roman" w:cs="Times New Roman"/>
+        </w:rPr>
+        <w:t xml:space="preserve">diary </w:t>
+      </w:r>
+      <w:r>
+        <w:rPr>
+          <w:rFonts w:ascii="Times New Roman" w:hAnsi="Times New Roman" w:cs="Times New Roman"/>
+        </w:rPr>
+        <w:t>entries recording everything from when the elderly patient wakes up, what they get to eat, personal care needs, appointments, visits from family, outdoor trips, to what medication was administered and the time and dosage of medication. This recorded entry will be emailed to the elderly’s next of kin so that they can stay up to date with their loved ones progress.</w:t>
+      </w:r>
+    </w:p>
+    <w:p>
+      <w:pPr>
+        <w:jc w:val="both"/>
+        <w:rPr>
+          <w:rFonts w:ascii="Times New Roman" w:hAnsi="Times New Roman" w:cs="Times New Roman"/>
+        </w:rPr>
+      </w:pPr>
+    </w:p>
+    <w:p>
+      <w:pPr>
+        <w:jc w:val="both"/>
+      </w:pPr>
+      <w:r>
+        <w:rPr>
+          <w:rFonts w:ascii="Times New Roman" w:hAnsi="Times New Roman" w:cs="Times New Roman"/>
+        </w:rPr>
+        <w:t xml:space="preserve">This will be a web application that will </w:t>
+      </w:r>
+      <w:r>
+        <w:rPr>
+          <w:rFonts w:ascii="Times New Roman" w:hAnsi="Times New Roman" w:cs="Times New Roman"/>
+        </w:rPr>
+        <w:t>be accessible on both mobile devices and desktop. User will be able to access this easily. The user interface will be designed so it is simple to navigate. Administrators and Carer will be able to easily access the application.</w:t>
+      </w:r>
+    </w:p>
+    <w:p>
+      <w:pPr>
+        <w:pStyle w:val="Heading1"/>
+        <w:ind w:left="15120"/>
+        <w:rPr>
+          <w:rFonts w:ascii="Times New Roman" w:hAnsi="Times New Roman" w:cs="Times New Roman"/>
+          <w:color w:val="auto"/>
+          <w:sz w:val="22"/>
+          <w:szCs w:val="22"/>
+        </w:rPr>
+      </w:pPr>
+      <w:r>
+        <w:br w:type="page"/>
+      </w:r>
+    </w:p>
+    <w:p>
+      <w:pPr>
+        <w:pStyle w:val="Heading1"/>
+        <w:jc w:val="center"/>
+        <w:rPr>
+          <w:rFonts w:ascii="Times New Roman" w:hAnsi="Times New Roman" w:cs="Times New Roman"/>
+          <w:b/>
+          <w:bCs/>
+        </w:rPr>
+      </w:pPr>
+      <w:bookmarkStart w:id="6" w:name="_Toc179271519"/>
+      <w:r>
+        <w:rPr>
+          <w:rFonts w:ascii="Times New Roman" w:hAnsi="Times New Roman" w:cs="Times New Roman"/>
+          <w:b/>
+          <w:bCs/>
+        </w:rPr>
+        <w:lastRenderedPageBreak/>
+        <w:t>Context Diagrams</w:t>
+      </w:r>
+      <w:bookmarkEnd w:id="6"/>
+    </w:p>
+    <w:p>
+      <w:pPr>
         <w:rPr>
           <w:rFonts w:ascii="Times New Roman" w:eastAsiaTheme="majorEastAsia" w:hAnsi="Times New Roman" w:cs="Times New Roman"/>
           <w:b/>
@@ -5871,7 +6785,7 @@
           <w:bCs/>
         </w:rPr>
       </w:pPr>
-      <w:bookmarkStart w:id="2" w:name="_Toc179228940"/>
+      <w:bookmarkStart w:id="7" w:name="_Toc179271520"/>
       <w:r>
         <w:rPr>
           <w:rFonts w:ascii="Times New Roman" w:hAnsi="Times New Roman" w:cs="Times New Roman"/>
@@ -5879,7 +6793,7 @@
           <w:bCs/>
         </w:rPr>
         <w:lastRenderedPageBreak/>
-        <w:t>Target Audience</w:t>
+        <w:t>Use Case</w:t>
       </w:r>
       <w:r>
         <w:rPr>
@@ -5887,238 +6801,9 @@
           <w:b/>
           <w:bCs/>
         </w:rPr>
-        <w:t>/Platform</w:t>
-      </w:r>
-      <w:bookmarkEnd w:id="2"/>
-    </w:p>
-    <w:p>
-      <w:pPr>
-        <w:rPr>
-          <w:rFonts w:ascii="Times New Roman" w:hAnsi="Times New Roman" w:cs="Times New Roman"/>
-        </w:rPr>
-      </w:pPr>
-    </w:p>
-    <w:p>
-      <w:pPr>
-        <w:jc w:val="both"/>
-        <w:rPr>
-          <w:rFonts w:ascii="Times New Roman" w:hAnsi="Times New Roman" w:cs="Times New Roman"/>
-        </w:rPr>
-      </w:pPr>
-      <w:r>
-        <w:rPr>
-          <w:rFonts w:ascii="Times New Roman" w:hAnsi="Times New Roman" w:cs="Times New Roman"/>
-        </w:rPr>
-        <w:t>There are two users for the Elderly Care Management System: (Need to ask Question about the Next of Kin)</w:t>
-      </w:r>
-    </w:p>
-    <w:p>
-      <w:pPr>
-        <w:pStyle w:val="ListParagraph"/>
-        <w:numPr>
-          <w:ilvl w:val="0"/>
-          <w:numId w:val="12"/>
-        </w:numPr>
-        <w:jc w:val="both"/>
-        <w:rPr>
-          <w:rFonts w:ascii="Times New Roman" w:hAnsi="Times New Roman" w:cs="Times New Roman"/>
-        </w:rPr>
-      </w:pPr>
-      <w:r>
-        <w:rPr>
-          <w:rFonts w:ascii="Times New Roman" w:hAnsi="Times New Roman" w:cs="Times New Roman"/>
-        </w:rPr>
-        <w:t xml:space="preserve">Administrator </w:t>
-      </w:r>
-    </w:p>
-    <w:p>
-      <w:pPr>
-        <w:pStyle w:val="ListParagraph"/>
-        <w:numPr>
-          <w:ilvl w:val="0"/>
-          <w:numId w:val="12"/>
-        </w:numPr>
-        <w:jc w:val="both"/>
-        <w:rPr>
-          <w:rFonts w:ascii="Times New Roman" w:hAnsi="Times New Roman" w:cs="Times New Roman"/>
-        </w:rPr>
-      </w:pPr>
-      <w:r>
-        <w:rPr>
-          <w:rFonts w:ascii="Times New Roman" w:hAnsi="Times New Roman" w:cs="Times New Roman"/>
-        </w:rPr>
-        <w:t>Carer</w:t>
-      </w:r>
-    </w:p>
-    <w:p>
-      <w:pPr>
-        <w:jc w:val="both"/>
-        <w:rPr>
-          <w:rFonts w:ascii="Times New Roman" w:hAnsi="Times New Roman" w:cs="Times New Roman"/>
-        </w:rPr>
-      </w:pPr>
-      <w:r>
-        <w:rPr>
-          <w:rFonts w:ascii="Times New Roman" w:hAnsi="Times New Roman" w:cs="Times New Roman"/>
-        </w:rPr>
-        <w:t>The Administrator will be able to add the patients details such as there Name, Date of birth, Phone number, Home address, Email Address, Medical history, Dietary requirements, Medication, there GP and the Next of Kin name, Next of Kin Number and Next of Kin email.</w:t>
-      </w:r>
-    </w:p>
-    <w:p>
-      <w:pPr>
-        <w:jc w:val="both"/>
-        <w:rPr>
-          <w:rFonts w:ascii="Times New Roman" w:hAnsi="Times New Roman" w:cs="Times New Roman"/>
-        </w:rPr>
-      </w:pPr>
-    </w:p>
-    <w:p>
-      <w:pPr>
-        <w:jc w:val="both"/>
-        <w:rPr>
-          <w:rFonts w:ascii="Times New Roman" w:hAnsi="Times New Roman" w:cs="Times New Roman"/>
-        </w:rPr>
-      </w:pPr>
-      <w:r>
-        <w:rPr>
-          <w:rFonts w:ascii="Times New Roman" w:hAnsi="Times New Roman" w:cs="Times New Roman"/>
-        </w:rPr>
-        <w:t xml:space="preserve">Carer will be assigned </w:t>
-      </w:r>
-      <w:r>
-        <w:rPr>
-          <w:rFonts w:ascii="Times New Roman" w:hAnsi="Times New Roman" w:cs="Times New Roman"/>
-        </w:rPr>
-        <w:t xml:space="preserve">to the </w:t>
-      </w:r>
-      <w:r>
-        <w:rPr>
-          <w:rFonts w:ascii="Times New Roman" w:hAnsi="Times New Roman" w:cs="Times New Roman"/>
-        </w:rPr>
-        <w:t xml:space="preserve">patients for </w:t>
-      </w:r>
-      <w:r>
-        <w:rPr>
-          <w:rFonts w:ascii="Times New Roman" w:hAnsi="Times New Roman" w:cs="Times New Roman"/>
-        </w:rPr>
-        <w:t>their</w:t>
-      </w:r>
-      <w:r>
-        <w:rPr>
-          <w:rFonts w:ascii="Times New Roman" w:hAnsi="Times New Roman" w:cs="Times New Roman"/>
-        </w:rPr>
-        <w:t xml:space="preserve"> shifts by the administrator</w:t>
-      </w:r>
-      <w:r>
-        <w:rPr>
-          <w:rFonts w:ascii="Times New Roman" w:hAnsi="Times New Roman" w:cs="Times New Roman"/>
-        </w:rPr>
-        <w:t>.</w:t>
-      </w:r>
-      <w:r>
-        <w:rPr>
-          <w:rFonts w:ascii="Times New Roman" w:hAnsi="Times New Roman" w:cs="Times New Roman"/>
-        </w:rPr>
-        <w:t xml:space="preserve"> </w:t>
-      </w:r>
-      <w:r>
-        <w:rPr>
-          <w:rFonts w:ascii="Times New Roman" w:hAnsi="Times New Roman" w:cs="Times New Roman"/>
-        </w:rPr>
-        <w:t xml:space="preserve">Carers will </w:t>
-      </w:r>
-      <w:r>
-        <w:rPr>
-          <w:rFonts w:ascii="Times New Roman" w:hAnsi="Times New Roman" w:cs="Times New Roman"/>
-        </w:rPr>
-        <w:t>keep a daily record of the work they are doing with the</w:t>
-      </w:r>
-      <w:r>
-        <w:rPr>
-          <w:rFonts w:ascii="Times New Roman" w:hAnsi="Times New Roman" w:cs="Times New Roman"/>
-        </w:rPr>
-        <w:t xml:space="preserve"> patient</w:t>
-      </w:r>
-      <w:r>
-        <w:rPr>
-          <w:rFonts w:ascii="Times New Roman" w:hAnsi="Times New Roman" w:cs="Times New Roman"/>
-        </w:rPr>
-        <w:t xml:space="preserve">. This record will be in the form of daily </w:t>
-      </w:r>
-      <w:r>
-        <w:rPr>
-          <w:rFonts w:ascii="Times New Roman" w:hAnsi="Times New Roman" w:cs="Times New Roman"/>
-        </w:rPr>
-        <w:t xml:space="preserve">diary </w:t>
-      </w:r>
-      <w:r>
-        <w:rPr>
-          <w:rFonts w:ascii="Times New Roman" w:hAnsi="Times New Roman" w:cs="Times New Roman"/>
-        </w:rPr>
-        <w:t>entries recording everything from when the elderly patient wakes up, what they get to eat, personal care needs, appointments, visits from family, outdoor trips, to what medication was administered and the time and dosage of medication. This recorded entry will be emailed to the elderly’s next of kin so that they can stay up to date with their loved ones progress.</w:t>
-      </w:r>
-    </w:p>
-    <w:p>
-      <w:pPr>
-        <w:jc w:val="both"/>
-        <w:rPr>
-          <w:rFonts w:ascii="Times New Roman" w:hAnsi="Times New Roman" w:cs="Times New Roman"/>
-        </w:rPr>
-      </w:pPr>
-    </w:p>
-    <w:p>
-      <w:pPr>
-        <w:jc w:val="both"/>
-      </w:pPr>
-      <w:r>
-        <w:rPr>
-          <w:rFonts w:ascii="Times New Roman" w:hAnsi="Times New Roman" w:cs="Times New Roman"/>
-        </w:rPr>
-        <w:t xml:space="preserve">This will be a web application that will </w:t>
-      </w:r>
-      <w:r>
-        <w:rPr>
-          <w:rFonts w:ascii="Times New Roman" w:hAnsi="Times New Roman" w:cs="Times New Roman"/>
-        </w:rPr>
-        <w:t>be accessible on both mobile devices and desktop. User will be able to access this easily. The user interface will be designed so it is simple to navigate. Administrators and Carer will be able to easily access the application.</w:t>
-      </w:r>
-    </w:p>
-    <w:p>
-      <w:pPr>
-        <w:pStyle w:val="Heading1"/>
-        <w:ind w:left="15120"/>
-        <w:rPr>
-          <w:rFonts w:ascii="Times New Roman" w:hAnsi="Times New Roman" w:cs="Times New Roman"/>
-          <w:color w:val="auto"/>
-          <w:sz w:val="22"/>
-          <w:szCs w:val="22"/>
-        </w:rPr>
-      </w:pPr>
-      <w:r>
-        <w:br w:type="page"/>
-      </w:r>
-    </w:p>
-    <w:p>
-      <w:pPr>
-        <w:pStyle w:val="Heading1"/>
-        <w:jc w:val="center"/>
-        <w:rPr>
-          <w:rFonts w:ascii="Times New Roman" w:hAnsi="Times New Roman" w:cs="Times New Roman"/>
-          <w:b/>
-          <w:bCs/>
-        </w:rPr>
-      </w:pPr>
-      <w:bookmarkStart w:id="3" w:name="_Toc179228941"/>
-      <w:r>
-        <w:rPr>
-          <w:rFonts w:ascii="Times New Roman" w:hAnsi="Times New Roman" w:cs="Times New Roman"/>
-          <w:b/>
-          <w:bCs/>
-        </w:rPr>
-        <w:lastRenderedPageBreak/>
-        <w:t>Context Diagrams</w:t>
-      </w:r>
-      <w:bookmarkEnd w:id="3"/>
+        <w:t xml:space="preserve"> Diagram</w:t>
+      </w:r>
+      <w:bookmarkEnd w:id="7"/>
     </w:p>
     <w:p>
       <w:pPr>
@@ -6150,7 +6835,7 @@
           <w:bCs/>
         </w:rPr>
       </w:pPr>
-      <w:bookmarkStart w:id="4" w:name="_Toc179228942"/>
+      <w:bookmarkStart w:id="8" w:name="_Toc179271521"/>
       <w:r>
         <w:rPr>
           <w:rFonts w:ascii="Times New Roman" w:hAnsi="Times New Roman" w:cs="Times New Roman"/>
@@ -6158,17 +6843,9 @@
           <w:bCs/>
         </w:rPr>
         <w:lastRenderedPageBreak/>
-        <w:t>Use Case</w:t>
-      </w:r>
-      <w:r>
-        <w:rPr>
-          <w:rFonts w:ascii="Times New Roman" w:hAnsi="Times New Roman" w:cs="Times New Roman"/>
-          <w:b/>
-          <w:bCs/>
-        </w:rPr>
-        <w:t xml:space="preserve"> Diagram</w:t>
-      </w:r>
-      <w:bookmarkEnd w:id="4"/>
+        <w:t>Brief Use Case</w:t>
+      </w:r>
+      <w:bookmarkEnd w:id="8"/>
     </w:p>
     <w:p>
       <w:pPr>
@@ -6200,7 +6877,7 @@
           <w:bCs/>
         </w:rPr>
       </w:pPr>
-      <w:bookmarkStart w:id="5" w:name="_Toc179228943"/>
+      <w:bookmarkStart w:id="9" w:name="_Toc179271522"/>
       <w:r>
         <w:rPr>
           <w:rFonts w:ascii="Times New Roman" w:hAnsi="Times New Roman" w:cs="Times New Roman"/>
@@ -6208,9 +6885,9 @@
           <w:bCs/>
         </w:rPr>
         <w:lastRenderedPageBreak/>
-        <w:t>Brief Use Case</w:t>
-      </w:r>
-      <w:bookmarkEnd w:id="5"/>
+        <w:t>Detailed Use Case</w:t>
+      </w:r>
+      <w:bookmarkEnd w:id="9"/>
     </w:p>
     <w:p>
       <w:pPr>
@@ -6242,7 +6919,7 @@
           <w:bCs/>
         </w:rPr>
       </w:pPr>
-      <w:bookmarkStart w:id="6" w:name="_Toc179228944"/>
+      <w:bookmarkStart w:id="10" w:name="_Toc179271523"/>
       <w:r>
         <w:rPr>
           <w:rFonts w:ascii="Times New Roman" w:hAnsi="Times New Roman" w:cs="Times New Roman"/>
@@ -6250,9 +6927,143 @@
           <w:bCs/>
         </w:rPr>
         <w:lastRenderedPageBreak/>
-        <w:t>Detailed Use Case</w:t>
-      </w:r>
-      <w:bookmarkEnd w:id="6"/>
+        <w:t>FURPS+</w:t>
+      </w:r>
+      <w:r>
+        <w:rPr>
+          <w:rFonts w:ascii="Times New Roman" w:hAnsi="Times New Roman" w:cs="Times New Roman"/>
+          <w:b/>
+          <w:bCs/>
+        </w:rPr>
+        <w:t xml:space="preserve"> Metrics</w:t>
+      </w:r>
+      <w:bookmarkEnd w:id="10"/>
+    </w:p>
+    <w:p/>
+    <w:p>
+      <w:pPr>
+        <w:pStyle w:val="Heading2"/>
+        <w:rPr>
+          <w:rFonts w:ascii="Times New Roman" w:hAnsi="Times New Roman" w:cs="Times New Roman"/>
+          <w:b/>
+          <w:bCs/>
+        </w:rPr>
+      </w:pPr>
+      <w:bookmarkStart w:id="11" w:name="_Toc179271524"/>
+      <w:r>
+        <w:rPr>
+          <w:rFonts w:ascii="Times New Roman" w:hAnsi="Times New Roman" w:cs="Times New Roman"/>
+          <w:b/>
+          <w:bCs/>
+        </w:rPr>
+        <w:t>Functionality</w:t>
+      </w:r>
+      <w:bookmarkEnd w:id="11"/>
+    </w:p>
+    <w:p/>
+    <w:p>
+      <w:pPr>
+        <w:pStyle w:val="Heading2"/>
+        <w:rPr>
+          <w:rFonts w:ascii="Times New Roman" w:hAnsi="Times New Roman" w:cs="Times New Roman"/>
+          <w:b/>
+          <w:bCs/>
+        </w:rPr>
+      </w:pPr>
+      <w:bookmarkStart w:id="12" w:name="_Toc179271525"/>
+      <w:r>
+        <w:rPr>
+          <w:rFonts w:ascii="Times New Roman" w:hAnsi="Times New Roman" w:cs="Times New Roman"/>
+          <w:b/>
+          <w:bCs/>
+        </w:rPr>
+        <w:t>Usability</w:t>
+      </w:r>
+      <w:bookmarkEnd w:id="12"/>
+    </w:p>
+    <w:p/>
+    <w:p>
+      <w:pPr>
+        <w:pStyle w:val="Heading2"/>
+        <w:rPr>
+          <w:rFonts w:ascii="Times New Roman" w:hAnsi="Times New Roman" w:cs="Times New Roman"/>
+          <w:b/>
+          <w:bCs/>
+        </w:rPr>
+      </w:pPr>
+      <w:bookmarkStart w:id="13" w:name="_Toc179271526"/>
+      <w:r>
+        <w:rPr>
+          <w:rFonts w:ascii="Times New Roman" w:hAnsi="Times New Roman" w:cs="Times New Roman"/>
+          <w:b/>
+          <w:bCs/>
+        </w:rPr>
+        <w:t>Reliability</w:t>
+      </w:r>
+      <w:bookmarkEnd w:id="13"/>
+    </w:p>
+    <w:p/>
+    <w:p>
+      <w:pPr>
+        <w:pStyle w:val="Heading2"/>
+        <w:rPr>
+          <w:rFonts w:ascii="Times New Roman" w:hAnsi="Times New Roman" w:cs="Times New Roman"/>
+          <w:b/>
+          <w:bCs/>
+        </w:rPr>
+      </w:pPr>
+      <w:bookmarkStart w:id="14" w:name="_Toc179271527"/>
+      <w:r>
+        <w:rPr>
+          <w:rFonts w:ascii="Times New Roman" w:hAnsi="Times New Roman" w:cs="Times New Roman"/>
+          <w:b/>
+          <w:bCs/>
+        </w:rPr>
+        <w:t>Performance</w:t>
+      </w:r>
+      <w:bookmarkEnd w:id="14"/>
+    </w:p>
+    <w:p/>
+    <w:p>
+      <w:pPr>
+        <w:pStyle w:val="Heading2"/>
+        <w:rPr>
+          <w:rFonts w:ascii="Times New Roman" w:hAnsi="Times New Roman" w:cs="Times New Roman"/>
+          <w:b/>
+          <w:bCs/>
+        </w:rPr>
+      </w:pPr>
+      <w:bookmarkStart w:id="15" w:name="_Toc179271528"/>
+      <w:r>
+        <w:rPr>
+          <w:rFonts w:ascii="Times New Roman" w:hAnsi="Times New Roman" w:cs="Times New Roman"/>
+          <w:b/>
+          <w:bCs/>
+        </w:rPr>
+        <w:t>Supportability</w:t>
+      </w:r>
+      <w:bookmarkEnd w:id="15"/>
+    </w:p>
+    <w:p/>
+    <w:p>
+      <w:pPr>
+        <w:pStyle w:val="Heading2"/>
+        <w:rPr>
+          <w:rFonts w:ascii="Times New Roman" w:hAnsi="Times New Roman" w:cs="Times New Roman"/>
+          <w:b/>
+          <w:bCs/>
+        </w:rPr>
+      </w:pPr>
+      <w:bookmarkStart w:id="16" w:name="_Toc179271529"/>
+      <w:r>
+        <w:rPr>
+          <w:rFonts w:ascii="Times New Roman" w:hAnsi="Times New Roman" w:cs="Times New Roman"/>
+          <w:b/>
+          <w:bCs/>
+        </w:rPr>
+        <w:t>+</w:t>
+      </w:r>
+      <w:bookmarkEnd w:id="16"/>
     </w:p>
     <w:p>
       <w:pPr>
@@ -6274,175 +7085,7 @@
         <w:br w:type="page"/>
       </w:r>
     </w:p>
-    <w:p>
-      <w:pPr>
-        <w:pStyle w:val="Heading1"/>
-        <w:jc w:val="center"/>
-        <w:rPr>
-          <w:rFonts w:ascii="Times New Roman" w:hAnsi="Times New Roman" w:cs="Times New Roman"/>
-          <w:b/>
-          <w:bCs/>
-        </w:rPr>
-      </w:pPr>
-      <w:bookmarkStart w:id="7" w:name="_Toc179228945"/>
-      <w:r>
-        <w:rPr>
-          <w:rFonts w:ascii="Times New Roman" w:hAnsi="Times New Roman" w:cs="Times New Roman"/>
-          <w:b/>
-          <w:bCs/>
-        </w:rPr>
-        <w:lastRenderedPageBreak/>
-        <w:t>FURPS+</w:t>
-      </w:r>
-      <w:bookmarkEnd w:id="7"/>
-    </w:p>
-    <w:p/>
-    <w:p>
-      <w:pPr>
-        <w:pStyle w:val="Heading2"/>
-        <w:rPr>
-          <w:rFonts w:ascii="Times New Roman" w:hAnsi="Times New Roman" w:cs="Times New Roman"/>
-          <w:b/>
-          <w:bCs/>
-        </w:rPr>
-      </w:pPr>
-      <w:bookmarkStart w:id="8" w:name="_Toc179228946"/>
-      <w:r>
-        <w:rPr>
-          <w:rFonts w:ascii="Times New Roman" w:hAnsi="Times New Roman" w:cs="Times New Roman"/>
-          <w:b/>
-          <w:bCs/>
-        </w:rPr>
-        <w:t>Functionality</w:t>
-      </w:r>
-      <w:bookmarkEnd w:id="8"/>
-    </w:p>
-    <w:p/>
-    <w:p>
-      <w:pPr>
-        <w:pStyle w:val="Heading2"/>
-        <w:rPr>
-          <w:rFonts w:ascii="Times New Roman" w:hAnsi="Times New Roman" w:cs="Times New Roman"/>
-          <w:b/>
-          <w:bCs/>
-        </w:rPr>
-      </w:pPr>
-      <w:bookmarkStart w:id="9" w:name="_Toc179228947"/>
-      <w:r>
-        <w:rPr>
-          <w:rFonts w:ascii="Times New Roman" w:hAnsi="Times New Roman" w:cs="Times New Roman"/>
-          <w:b/>
-          <w:bCs/>
-        </w:rPr>
-        <w:t>Usability</w:t>
-      </w:r>
-      <w:bookmarkEnd w:id="9"/>
-    </w:p>
-    <w:p/>
-    <w:p>
-      <w:pPr>
-        <w:pStyle w:val="Heading2"/>
-        <w:rPr>
-          <w:rFonts w:ascii="Times New Roman" w:hAnsi="Times New Roman" w:cs="Times New Roman"/>
-          <w:b/>
-          <w:bCs/>
-        </w:rPr>
-      </w:pPr>
-      <w:bookmarkStart w:id="10" w:name="_Toc179228948"/>
-      <w:r>
-        <w:rPr>
-          <w:rFonts w:ascii="Times New Roman" w:hAnsi="Times New Roman" w:cs="Times New Roman"/>
-          <w:b/>
-          <w:bCs/>
-        </w:rPr>
-        <w:t>Reliability</w:t>
-      </w:r>
-      <w:bookmarkEnd w:id="10"/>
-    </w:p>
-    <w:p/>
-    <w:p>
-      <w:pPr>
-        <w:pStyle w:val="Heading2"/>
-        <w:rPr>
-          <w:rFonts w:ascii="Times New Roman" w:hAnsi="Times New Roman" w:cs="Times New Roman"/>
-          <w:b/>
-          <w:bCs/>
-        </w:rPr>
-      </w:pPr>
-      <w:bookmarkStart w:id="11" w:name="_Toc179228949"/>
-      <w:r>
-        <w:rPr>
-          <w:rFonts w:ascii="Times New Roman" w:hAnsi="Times New Roman" w:cs="Times New Roman"/>
-          <w:b/>
-          <w:bCs/>
-        </w:rPr>
-        <w:t>Performance</w:t>
-      </w:r>
-      <w:bookmarkEnd w:id="11"/>
-    </w:p>
-    <w:p/>
-    <w:p>
-      <w:pPr>
-        <w:pStyle w:val="Heading2"/>
-        <w:rPr>
-          <w:rFonts w:ascii="Times New Roman" w:hAnsi="Times New Roman" w:cs="Times New Roman"/>
-          <w:b/>
-          <w:bCs/>
-        </w:rPr>
-      </w:pPr>
-      <w:bookmarkStart w:id="12" w:name="_Toc179228950"/>
-      <w:r>
-        <w:rPr>
-          <w:rFonts w:ascii="Times New Roman" w:hAnsi="Times New Roman" w:cs="Times New Roman"/>
-          <w:b/>
-          <w:bCs/>
-        </w:rPr>
-        <w:t>Supportability</w:t>
-      </w:r>
-      <w:bookmarkEnd w:id="12"/>
-    </w:p>
-    <w:p/>
-    <w:p>
-      <w:pPr>
-        <w:pStyle w:val="Heading2"/>
-        <w:rPr>
-          <w:rFonts w:ascii="Times New Roman" w:hAnsi="Times New Roman" w:cs="Times New Roman"/>
-          <w:b/>
-          <w:bCs/>
-        </w:rPr>
-      </w:pPr>
-      <w:bookmarkStart w:id="13" w:name="_Toc179228951"/>
-      <w:r>
-        <w:rPr>
-          <w:rFonts w:ascii="Times New Roman" w:hAnsi="Times New Roman" w:cs="Times New Roman"/>
-          <w:b/>
-          <w:bCs/>
-        </w:rPr>
-        <w:t>+</w:t>
-      </w:r>
-      <w:bookmarkEnd w:id="13"/>
-    </w:p>
-    <w:p>
-      <w:pPr>
-        <w:rPr>
-          <w:rFonts w:ascii="Times New Roman" w:eastAsiaTheme="majorEastAsia" w:hAnsi="Times New Roman" w:cs="Times New Roman"/>
-          <w:b/>
-          <w:bCs/>
-          <w:color w:val="0F4761" w:themeColor="accent1" w:themeShade="BF"/>
-          <w:sz w:val="40"/>
-          <w:szCs w:val="40"/>
-        </w:rPr>
-      </w:pPr>
-      <w:r>
-        <w:rPr>
-          <w:rFonts w:ascii="Times New Roman" w:hAnsi="Times New Roman" w:cs="Times New Roman"/>
-          <w:b/>
-          <w:bCs/>
-        </w:rPr>
-        <w:br w:type="page"/>
-      </w:r>
-    </w:p>
-    <w:bookmarkStart w:id="14" w:name="_Toc179228952" w:displacedByCustomXml="next"/>
+    <w:bookmarkStart w:id="17" w:name="_Toc179271530" w:displacedByCustomXml="next"/>
     <w:sdt>
       <w:sdtPr>
         <w:rPr>
@@ -6475,7 +7118,7 @@
             </w:rPr>
             <w:t>References</w:t>
           </w:r>
-          <w:bookmarkEnd w:id="14"/>
+          <w:bookmarkEnd w:id="17"/>
         </w:p>
         <w:sdt>
           <w:sdtPr>
@@ -6530,27 +7173,13 @@
                 <w:br/>
                 <w:t>Available at:</w:t>
               </w:r>
-              <w:hyperlink r:id="rId9" w:history="1">
+              <w:hyperlink r:id="rId10" w:history="1">
                 <w:r>
                   <w:rPr>
                     <w:rStyle w:val="Hyperlink"/>
                     <w:noProof/>
                   </w:rPr>
-                  <w:t xml:space="preserve"> https://docs.oracle.com/cd/E19047</w:t>
-                </w:r>
-                <w:r>
-                  <w:rPr>
-                    <w:rStyle w:val="Hyperlink"/>
-                    <w:noProof/>
-                  </w:rPr>
-                  <w:t>-</w:t>
-                </w:r>
-                <w:r>
-                  <w:rPr>
-                    <w:rStyle w:val="Hyperlink"/>
-                    <w:noProof/>
-                  </w:rPr>
-                  <w:t>01/sunscreen151/806-5397/howskipworks-4/index.html</w:t>
+                  <w:t xml:space="preserve"> https://docs.oracle.com/cd/E19047-01/sunscreen151/806-5397/howskipworks-4/index.html</w:t>
                 </w:r>
               </w:hyperlink>
               <w:r>
@@ -6594,7 +7223,7 @@
       </w:pPr>
     </w:p>
     <w:sectPr>
-      <w:footerReference w:type="default" r:id="rId10"/>
+      <w:footerReference w:type="default" r:id="rId11"/>
       <w:pgSz w:w="11906" w:h="16838"/>
       <w:pgMar w:top="1440" w:right="1440" w:bottom="1440" w:left="1440" w:header="708" w:footer="708" w:gutter="0"/>
       <w:pgNumType w:start="0"/>
@@ -7065,6 +7694,119 @@
     </w:lvl>
   </w:abstractNum>
   <w:abstractNum w:abstractNumId="3" w15:restartNumberingAfterBreak="0">
+    <w:nsid w:val="1B1B1972"/>
+    <w:multiLevelType w:val="hybridMultilevel"/>
+    <w:tmpl w:val="BFE2E8AE"/>
+    <w:lvl w:ilvl="0" w:tplc="18090001">
+      <w:start w:val="1"/>
+      <w:numFmt w:val="bullet"/>
+      <w:lvlText w:val=""/>
+      <w:lvlJc w:val="left"/>
+      <w:pPr>
+        <w:ind w:left="720" w:hanging="360"/>
+      </w:pPr>
+      <w:rPr>
+        <w:rFonts w:ascii="Symbol" w:hAnsi="Symbol" w:hint="default"/>
+      </w:rPr>
+    </w:lvl>
+    <w:lvl w:ilvl="1" w:tplc="18090003" w:tentative="1">
+      <w:start w:val="1"/>
+      <w:numFmt w:val="bullet"/>
+      <w:lvlText w:val="o"/>
+      <w:lvlJc w:val="left"/>
+      <w:pPr>
+        <w:ind w:left="1440" w:hanging="360"/>
+      </w:pPr>
+      <w:rPr>
+        <w:rFonts w:ascii="Courier New" w:hAnsi="Courier New" w:cs="Courier New" w:hint="default"/>
+      </w:rPr>
+    </w:lvl>
+    <w:lvl w:ilvl="2" w:tplc="18090005" w:tentative="1">
+      <w:start w:val="1"/>
+      <w:numFmt w:val="bullet"/>
+      <w:lvlText w:val=""/>
+      <w:lvlJc w:val="left"/>
+      <w:pPr>
+        <w:ind w:left="2160" w:hanging="360"/>
+      </w:pPr>
+      <w:rPr>
+        <w:rFonts w:ascii="Wingdings" w:hAnsi="Wingdings" w:hint="default"/>
+      </w:rPr>
+    </w:lvl>
+    <w:lvl w:ilvl="3" w:tplc="18090001" w:tentative="1">
+      <w:start w:val="1"/>
+      <w:numFmt w:val="bullet"/>
+      <w:lvlText w:val=""/>
+      <w:lvlJc w:val="left"/>
+      <w:pPr>
+        <w:ind w:left="2880" w:hanging="360"/>
+      </w:pPr>
+      <w:rPr>
+        <w:rFonts w:ascii="Symbol" w:hAnsi="Symbol" w:hint="default"/>
+      </w:rPr>
+    </w:lvl>
+    <w:lvl w:ilvl="4" w:tplc="18090003" w:tentative="1">
+      <w:start w:val="1"/>
+      <w:numFmt w:val="bullet"/>
+      <w:lvlText w:val="o"/>
+      <w:lvlJc w:val="left"/>
+      <w:pPr>
+        <w:ind w:left="3600" w:hanging="360"/>
+      </w:pPr>
+      <w:rPr>
+        <w:rFonts w:ascii="Courier New" w:hAnsi="Courier New" w:cs="Courier New" w:hint="default"/>
+      </w:rPr>
+    </w:lvl>
+    <w:lvl w:ilvl="5" w:tplc="18090005" w:tentative="1">
+      <w:start w:val="1"/>
+      <w:numFmt w:val="bullet"/>
+      <w:lvlText w:val=""/>
+      <w:lvlJc w:val="left"/>
+      <w:pPr>
+        <w:ind w:left="4320" w:hanging="360"/>
+      </w:pPr>
+      <w:rPr>
+        <w:rFonts w:ascii="Wingdings" w:hAnsi="Wingdings" w:hint="default"/>
+      </w:rPr>
+    </w:lvl>
+    <w:lvl w:ilvl="6" w:tplc="18090001" w:tentative="1">
+      <w:start w:val="1"/>
+      <w:numFmt w:val="bullet"/>
+      <w:lvlText w:val=""/>
+      <w:lvlJc w:val="left"/>
+      <w:pPr>
+        <w:ind w:left="5040" w:hanging="360"/>
+      </w:pPr>
+      <w:rPr>
+        <w:rFonts w:ascii="Symbol" w:hAnsi="Symbol" w:hint="default"/>
+      </w:rPr>
+    </w:lvl>
+    <w:lvl w:ilvl="7" w:tplc="18090003" w:tentative="1">
+      <w:start w:val="1"/>
+      <w:numFmt w:val="bullet"/>
+      <w:lvlText w:val="o"/>
+      <w:lvlJc w:val="left"/>
+      <w:pPr>
+        <w:ind w:left="5760" w:hanging="360"/>
+      </w:pPr>
+      <w:rPr>
+        <w:rFonts w:ascii="Courier New" w:hAnsi="Courier New" w:cs="Courier New" w:hint="default"/>
+      </w:rPr>
+    </w:lvl>
+    <w:lvl w:ilvl="8" w:tplc="18090005" w:tentative="1">
+      <w:start w:val="1"/>
+      <w:numFmt w:val="bullet"/>
+      <w:lvlText w:val=""/>
+      <w:lvlJc w:val="left"/>
+      <w:pPr>
+        <w:ind w:left="6480" w:hanging="360"/>
+      </w:pPr>
+      <w:rPr>
+        <w:rFonts w:ascii="Wingdings" w:hAnsi="Wingdings" w:hint="default"/>
+      </w:rPr>
+    </w:lvl>
+  </w:abstractNum>
+  <w:abstractNum w:abstractNumId="4" w15:restartNumberingAfterBreak="0">
     <w:nsid w:val="2D205DC3"/>
     <w:multiLevelType w:val="hybridMultilevel"/>
     <w:tmpl w:val="904074EE"/>
@@ -7177,7 +7919,7 @@
       </w:rPr>
     </w:lvl>
   </w:abstractNum>
-  <w:abstractNum w:abstractNumId="4" w15:restartNumberingAfterBreak="0">
+  <w:abstractNum w:abstractNumId="5" w15:restartNumberingAfterBreak="0">
     <w:nsid w:val="31C4655A"/>
     <w:multiLevelType w:val="hybridMultilevel"/>
     <w:tmpl w:val="07968194"/>
@@ -7290,7 +8032,7 @@
       </w:rPr>
     </w:lvl>
   </w:abstractNum>
-  <w:abstractNum w:abstractNumId="5" w15:restartNumberingAfterBreak="0">
+  <w:abstractNum w:abstractNumId="6" w15:restartNumberingAfterBreak="0">
     <w:nsid w:val="341E1DE3"/>
     <w:multiLevelType w:val="hybridMultilevel"/>
     <w:tmpl w:val="8520C234"/>
@@ -7403,7 +8145,7 @@
       </w:rPr>
     </w:lvl>
   </w:abstractNum>
-  <w:abstractNum w:abstractNumId="6" w15:restartNumberingAfterBreak="0">
+  <w:abstractNum w:abstractNumId="7" w15:restartNumberingAfterBreak="0">
     <w:nsid w:val="35234320"/>
     <w:multiLevelType w:val="hybridMultilevel"/>
     <w:tmpl w:val="AC40AB7C"/>
@@ -7516,7 +8258,120 @@
       </w:rPr>
     </w:lvl>
   </w:abstractNum>
-  <w:abstractNum w:abstractNumId="7" w15:restartNumberingAfterBreak="0">
+  <w:abstractNum w:abstractNumId="8" w15:restartNumberingAfterBreak="0">
+    <w:nsid w:val="36F75733"/>
+    <w:multiLevelType w:val="hybridMultilevel"/>
+    <w:tmpl w:val="25684ACC"/>
+    <w:lvl w:ilvl="0" w:tplc="18090001">
+      <w:start w:val="1"/>
+      <w:numFmt w:val="bullet"/>
+      <w:lvlText w:val=""/>
+      <w:lvlJc w:val="left"/>
+      <w:pPr>
+        <w:ind w:left="720" w:hanging="360"/>
+      </w:pPr>
+      <w:rPr>
+        <w:rFonts w:ascii="Symbol" w:hAnsi="Symbol" w:hint="default"/>
+      </w:rPr>
+    </w:lvl>
+    <w:lvl w:ilvl="1" w:tplc="18090003" w:tentative="1">
+      <w:start w:val="1"/>
+      <w:numFmt w:val="bullet"/>
+      <w:lvlText w:val="o"/>
+      <w:lvlJc w:val="left"/>
+      <w:pPr>
+        <w:ind w:left="1440" w:hanging="360"/>
+      </w:pPr>
+      <w:rPr>
+        <w:rFonts w:ascii="Courier New" w:hAnsi="Courier New" w:cs="Courier New" w:hint="default"/>
+      </w:rPr>
+    </w:lvl>
+    <w:lvl w:ilvl="2" w:tplc="18090005" w:tentative="1">
+      <w:start w:val="1"/>
+      <w:numFmt w:val="bullet"/>
+      <w:lvlText w:val=""/>
+      <w:lvlJc w:val="left"/>
+      <w:pPr>
+        <w:ind w:left="2160" w:hanging="360"/>
+      </w:pPr>
+      <w:rPr>
+        <w:rFonts w:ascii="Wingdings" w:hAnsi="Wingdings" w:hint="default"/>
+      </w:rPr>
+    </w:lvl>
+    <w:lvl w:ilvl="3" w:tplc="18090001" w:tentative="1">
+      <w:start w:val="1"/>
+      <w:numFmt w:val="bullet"/>
+      <w:lvlText w:val=""/>
+      <w:lvlJc w:val="left"/>
+      <w:pPr>
+        <w:ind w:left="2880" w:hanging="360"/>
+      </w:pPr>
+      <w:rPr>
+        <w:rFonts w:ascii="Symbol" w:hAnsi="Symbol" w:hint="default"/>
+      </w:rPr>
+    </w:lvl>
+    <w:lvl w:ilvl="4" w:tplc="18090003" w:tentative="1">
+      <w:start w:val="1"/>
+      <w:numFmt w:val="bullet"/>
+      <w:lvlText w:val="o"/>
+      <w:lvlJc w:val="left"/>
+      <w:pPr>
+        <w:ind w:left="3600" w:hanging="360"/>
+      </w:pPr>
+      <w:rPr>
+        <w:rFonts w:ascii="Courier New" w:hAnsi="Courier New" w:cs="Courier New" w:hint="default"/>
+      </w:rPr>
+    </w:lvl>
+    <w:lvl w:ilvl="5" w:tplc="18090005" w:tentative="1">
+      <w:start w:val="1"/>
+      <w:numFmt w:val="bullet"/>
+      <w:lvlText w:val=""/>
+      <w:lvlJc w:val="left"/>
+      <w:pPr>
+        <w:ind w:left="4320" w:hanging="360"/>
+      </w:pPr>
+      <w:rPr>
+        <w:rFonts w:ascii="Wingdings" w:hAnsi="Wingdings" w:hint="default"/>
+      </w:rPr>
+    </w:lvl>
+    <w:lvl w:ilvl="6" w:tplc="18090001" w:tentative="1">
+      <w:start w:val="1"/>
+      <w:numFmt w:val="bullet"/>
+      <w:lvlText w:val=""/>
+      <w:lvlJc w:val="left"/>
+      <w:pPr>
+        <w:ind w:left="5040" w:hanging="360"/>
+      </w:pPr>
+      <w:rPr>
+        <w:rFonts w:ascii="Symbol" w:hAnsi="Symbol" w:hint="default"/>
+      </w:rPr>
+    </w:lvl>
+    <w:lvl w:ilvl="7" w:tplc="18090003" w:tentative="1">
+      <w:start w:val="1"/>
+      <w:numFmt w:val="bullet"/>
+      <w:lvlText w:val="o"/>
+      <w:lvlJc w:val="left"/>
+      <w:pPr>
+        <w:ind w:left="5760" w:hanging="360"/>
+      </w:pPr>
+      <w:rPr>
+        <w:rFonts w:ascii="Courier New" w:hAnsi="Courier New" w:cs="Courier New" w:hint="default"/>
+      </w:rPr>
+    </w:lvl>
+    <w:lvl w:ilvl="8" w:tplc="18090005" w:tentative="1">
+      <w:start w:val="1"/>
+      <w:numFmt w:val="bullet"/>
+      <w:lvlText w:val=""/>
+      <w:lvlJc w:val="left"/>
+      <w:pPr>
+        <w:ind w:left="6480" w:hanging="360"/>
+      </w:pPr>
+      <w:rPr>
+        <w:rFonts w:ascii="Wingdings" w:hAnsi="Wingdings" w:hint="default"/>
+      </w:rPr>
+    </w:lvl>
+  </w:abstractNum>
+  <w:abstractNum w:abstractNumId="9" w15:restartNumberingAfterBreak="0">
     <w:nsid w:val="39C151E9"/>
     <w:multiLevelType w:val="hybridMultilevel"/>
     <w:tmpl w:val="511AB492"/>
@@ -7629,7 +8484,120 @@
       </w:rPr>
     </w:lvl>
   </w:abstractNum>
-  <w:abstractNum w:abstractNumId="8" w15:restartNumberingAfterBreak="0">
+  <w:abstractNum w:abstractNumId="10" w15:restartNumberingAfterBreak="0">
+    <w:nsid w:val="3BBD7DE0"/>
+    <w:multiLevelType w:val="hybridMultilevel"/>
+    <w:tmpl w:val="860E6596"/>
+    <w:lvl w:ilvl="0" w:tplc="18090001">
+      <w:start w:val="1"/>
+      <w:numFmt w:val="bullet"/>
+      <w:lvlText w:val=""/>
+      <w:lvlJc w:val="left"/>
+      <w:pPr>
+        <w:ind w:left="720" w:hanging="360"/>
+      </w:pPr>
+      <w:rPr>
+        <w:rFonts w:ascii="Symbol" w:hAnsi="Symbol" w:hint="default"/>
+      </w:rPr>
+    </w:lvl>
+    <w:lvl w:ilvl="1" w:tplc="18090003" w:tentative="1">
+      <w:start w:val="1"/>
+      <w:numFmt w:val="bullet"/>
+      <w:lvlText w:val="o"/>
+      <w:lvlJc w:val="left"/>
+      <w:pPr>
+        <w:ind w:left="1440" w:hanging="360"/>
+      </w:pPr>
+      <w:rPr>
+        <w:rFonts w:ascii="Courier New" w:hAnsi="Courier New" w:cs="Courier New" w:hint="default"/>
+      </w:rPr>
+    </w:lvl>
+    <w:lvl w:ilvl="2" w:tplc="18090005" w:tentative="1">
+      <w:start w:val="1"/>
+      <w:numFmt w:val="bullet"/>
+      <w:lvlText w:val=""/>
+      <w:lvlJc w:val="left"/>
+      <w:pPr>
+        <w:ind w:left="2160" w:hanging="360"/>
+      </w:pPr>
+      <w:rPr>
+        <w:rFonts w:ascii="Wingdings" w:hAnsi="Wingdings" w:hint="default"/>
+      </w:rPr>
+    </w:lvl>
+    <w:lvl w:ilvl="3" w:tplc="18090001" w:tentative="1">
+      <w:start w:val="1"/>
+      <w:numFmt w:val="bullet"/>
+      <w:lvlText w:val=""/>
+      <w:lvlJc w:val="left"/>
+      <w:pPr>
+        <w:ind w:left="2880" w:hanging="360"/>
+      </w:pPr>
+      <w:rPr>
+        <w:rFonts w:ascii="Symbol" w:hAnsi="Symbol" w:hint="default"/>
+      </w:rPr>
+    </w:lvl>
+    <w:lvl w:ilvl="4" w:tplc="18090003" w:tentative="1">
+      <w:start w:val="1"/>
+      <w:numFmt w:val="bullet"/>
+      <w:lvlText w:val="o"/>
+      <w:lvlJc w:val="left"/>
+      <w:pPr>
+        <w:ind w:left="3600" w:hanging="360"/>
+      </w:pPr>
+      <w:rPr>
+        <w:rFonts w:ascii="Courier New" w:hAnsi="Courier New" w:cs="Courier New" w:hint="default"/>
+      </w:rPr>
+    </w:lvl>
+    <w:lvl w:ilvl="5" w:tplc="18090005" w:tentative="1">
+      <w:start w:val="1"/>
+      <w:numFmt w:val="bullet"/>
+      <w:lvlText w:val=""/>
+      <w:lvlJc w:val="left"/>
+      <w:pPr>
+        <w:ind w:left="4320" w:hanging="360"/>
+      </w:pPr>
+      <w:rPr>
+        <w:rFonts w:ascii="Wingdings" w:hAnsi="Wingdings" w:hint="default"/>
+      </w:rPr>
+    </w:lvl>
+    <w:lvl w:ilvl="6" w:tplc="18090001" w:tentative="1">
+      <w:start w:val="1"/>
+      <w:numFmt w:val="bullet"/>
+      <w:lvlText w:val=""/>
+      <w:lvlJc w:val="left"/>
+      <w:pPr>
+        <w:ind w:left="5040" w:hanging="360"/>
+      </w:pPr>
+      <w:rPr>
+        <w:rFonts w:ascii="Symbol" w:hAnsi="Symbol" w:hint="default"/>
+      </w:rPr>
+    </w:lvl>
+    <w:lvl w:ilvl="7" w:tplc="18090003" w:tentative="1">
+      <w:start w:val="1"/>
+      <w:numFmt w:val="bullet"/>
+      <w:lvlText w:val="o"/>
+      <w:lvlJc w:val="left"/>
+      <w:pPr>
+        <w:ind w:left="5760" w:hanging="360"/>
+      </w:pPr>
+      <w:rPr>
+        <w:rFonts w:ascii="Courier New" w:hAnsi="Courier New" w:cs="Courier New" w:hint="default"/>
+      </w:rPr>
+    </w:lvl>
+    <w:lvl w:ilvl="8" w:tplc="18090005" w:tentative="1">
+      <w:start w:val="1"/>
+      <w:numFmt w:val="bullet"/>
+      <w:lvlText w:val=""/>
+      <w:lvlJc w:val="left"/>
+      <w:pPr>
+        <w:ind w:left="6480" w:hanging="360"/>
+      </w:pPr>
+      <w:rPr>
+        <w:rFonts w:ascii="Wingdings" w:hAnsi="Wingdings" w:hint="default"/>
+      </w:rPr>
+    </w:lvl>
+  </w:abstractNum>
+  <w:abstractNum w:abstractNumId="11" w15:restartNumberingAfterBreak="0">
     <w:nsid w:val="59AF62EF"/>
     <w:multiLevelType w:val="hybridMultilevel"/>
     <w:tmpl w:val="732E21C8"/>
@@ -7742,7 +8710,7 @@
       </w:rPr>
     </w:lvl>
   </w:abstractNum>
-  <w:abstractNum w:abstractNumId="9" w15:restartNumberingAfterBreak="0">
+  <w:abstractNum w:abstractNumId="12" w15:restartNumberingAfterBreak="0">
     <w:nsid w:val="79AC07CF"/>
     <w:multiLevelType w:val="hybridMultilevel"/>
     <w:tmpl w:val="A350CE50"/>
@@ -7855,7 +8823,7 @@
       </w:rPr>
     </w:lvl>
   </w:abstractNum>
-  <w:abstractNum w:abstractNumId="10" w15:restartNumberingAfterBreak="0">
+  <w:abstractNum w:abstractNumId="13" w15:restartNumberingAfterBreak="0">
     <w:nsid w:val="7D3C366B"/>
     <w:multiLevelType w:val="hybridMultilevel"/>
     <w:tmpl w:val="A5A4ED24"/>
@@ -7968,7 +8936,7 @@
       </w:rPr>
     </w:lvl>
   </w:abstractNum>
-  <w:abstractNum w:abstractNumId="11" w15:restartNumberingAfterBreak="0">
+  <w:abstractNum w:abstractNumId="14" w15:restartNumberingAfterBreak="0">
     <w:nsid w:val="7D47510C"/>
     <w:multiLevelType w:val="hybridMultilevel"/>
     <w:tmpl w:val="F342D546"/>
@@ -8082,40 +9050,49 @@
     </w:lvl>
   </w:abstractNum>
   <w:num w:numId="1" w16cid:durableId="1834759337">
+    <w:abstractNumId w:val="14"/>
+  </w:num>
+  <w:num w:numId="2" w16cid:durableId="993877799">
+    <w:abstractNumId w:val="6"/>
+  </w:num>
+  <w:num w:numId="3" w16cid:durableId="993723674">
     <w:abstractNumId w:val="11"/>
   </w:num>
-  <w:num w:numId="2" w16cid:durableId="993877799">
+  <w:num w:numId="4" w16cid:durableId="1507328787">
+    <w:abstractNumId w:val="4"/>
+  </w:num>
+  <w:num w:numId="5" w16cid:durableId="198665382">
+    <w:abstractNumId w:val="12"/>
+  </w:num>
+  <w:num w:numId="6" w16cid:durableId="1625578493">
     <w:abstractNumId w:val="5"/>
   </w:num>
-  <w:num w:numId="3" w16cid:durableId="993723674">
-    <w:abstractNumId w:val="8"/>
-  </w:num>
-  <w:num w:numId="4" w16cid:durableId="1507328787">
-    <w:abstractNumId w:val="3"/>
-  </w:num>
-  <w:num w:numId="5" w16cid:durableId="198665382">
+  <w:num w:numId="7" w16cid:durableId="1258442167">
     <w:abstractNumId w:val="9"/>
-  </w:num>
-  <w:num w:numId="6" w16cid:durableId="1625578493">
-    <w:abstractNumId w:val="4"/>
-  </w:num>
-  <w:num w:numId="7" w16cid:durableId="1258442167">
-    <w:abstractNumId w:val="7"/>
   </w:num>
   <w:num w:numId="8" w16cid:durableId="749740784">
     <w:abstractNumId w:val="2"/>
   </w:num>
   <w:num w:numId="9" w16cid:durableId="2144302489">
-    <w:abstractNumId w:val="6"/>
+    <w:abstractNumId w:val="7"/>
   </w:num>
   <w:num w:numId="10" w16cid:durableId="256597318">
     <w:abstractNumId w:val="0"/>
   </w:num>
   <w:num w:numId="11" w16cid:durableId="550772644">
-    <w:abstractNumId w:val="10"/>
+    <w:abstractNumId w:val="13"/>
   </w:num>
   <w:num w:numId="12" w16cid:durableId="1008210821">
     <w:abstractNumId w:val="1"/>
+  </w:num>
+  <w:num w:numId="13" w16cid:durableId="1339697805">
+    <w:abstractNumId w:val="3"/>
+  </w:num>
+  <w:num w:numId="14" w16cid:durableId="654920269">
+    <w:abstractNumId w:val="10"/>
+  </w:num>
+  <w:num w:numId="15" w16cid:durableId="192159520">
+    <w:abstractNumId w:val="8"/>
   </w:num>
 </w:numbering>
 </file>

</xml_diff>

<commit_message>
Moved some of the core functoonality to the non core as secureoy is our main objective in this
</commit_message>
<xml_diff>
--- a/Functional Specification.docx
+++ b/Functional Specification.docx
@@ -5660,27 +5660,7 @@
                 <w:bCs/>
                 <w:noProof/>
               </w:rPr>
-              <w:t>Lo</w:t>
-            </w:r>
-            <w:r>
-              <w:rPr>
-                <w:rStyle w:val="Hyperlink"/>
-                <w:rFonts w:ascii="Times New Roman" w:hAnsi="Times New Roman" w:cs="Times New Roman"/>
-                <w:b/>
-                <w:bCs/>
-                <w:noProof/>
-              </w:rPr>
-              <w:t>g</w:t>
-            </w:r>
-            <w:r>
-              <w:rPr>
-                <w:rStyle w:val="Hyperlink"/>
-                <w:rFonts w:ascii="Times New Roman" w:hAnsi="Times New Roman" w:cs="Times New Roman"/>
-                <w:b/>
-                <w:bCs/>
-                <w:noProof/>
-              </w:rPr>
-              <w:t xml:space="preserve"> my care</w:t>
+              <w:t>Log my care</w:t>
             </w:r>
             <w:r>
               <w:rPr>
@@ -7286,66 +7266,20 @@
     </w:p>
     <w:p>
       <w:pPr>
-        <w:jc w:val="both"/>
-        <w:rPr>
-          <w:rFonts w:ascii="Times New Roman" w:hAnsi="Times New Roman" w:cs="Times New Roman"/>
-        </w:rPr>
-      </w:pPr>
-      <w:r>
+        <w:pStyle w:val="Heading2"/>
         <w:rPr>
           <w:rFonts w:ascii="Times New Roman" w:hAnsi="Times New Roman" w:cs="Times New Roman"/>
           <w:b/>
           <w:bCs/>
         </w:rPr>
-        <w:t xml:space="preserve">Patient Profile: </w:t>
-      </w:r>
-      <w:r>
-        <w:rPr>
-          <w:rFonts w:ascii="Times New Roman" w:hAnsi="Times New Roman" w:cs="Times New Roman"/>
-        </w:rPr>
-        <w:t xml:space="preserve"> </w:t>
-      </w:r>
-      <w:r>
-        <w:rPr>
-          <w:rFonts w:ascii="Times New Roman" w:hAnsi="Times New Roman" w:cs="Times New Roman"/>
-        </w:rPr>
-        <w:t>The ECMS ke</w:t>
-      </w:r>
-      <w:r>
-        <w:rPr>
-          <w:rFonts w:ascii="Times New Roman" w:hAnsi="Times New Roman" w:cs="Times New Roman"/>
-        </w:rPr>
-        <w:t>ep</w:t>
-      </w:r>
-      <w:r>
-        <w:rPr>
-          <w:rFonts w:ascii="Times New Roman" w:hAnsi="Times New Roman" w:cs="Times New Roman"/>
-        </w:rPr>
-        <w:t>s</w:t>
-      </w:r>
-      <w:r>
-        <w:rPr>
-          <w:rFonts w:ascii="Times New Roman" w:hAnsi="Times New Roman" w:cs="Times New Roman"/>
-        </w:rPr>
-        <w:t xml:space="preserve"> a </w:t>
-      </w:r>
-      <w:r>
-        <w:rPr>
-          <w:rFonts w:ascii="Times New Roman" w:hAnsi="Times New Roman" w:cs="Times New Roman"/>
-        </w:rPr>
-        <w:t xml:space="preserve">secure </w:t>
-      </w:r>
-      <w:r>
-        <w:rPr>
-          <w:rFonts w:ascii="Times New Roman" w:hAnsi="Times New Roman" w:cs="Times New Roman"/>
-        </w:rPr>
-        <w:t>record of the patient personal and medical information</w:t>
-      </w:r>
-      <w:r>
-        <w:rPr>
-          <w:rFonts w:ascii="Times New Roman" w:hAnsi="Times New Roman" w:cs="Times New Roman"/>
-        </w:rPr>
-        <w:t>. They profile every patient according to their needs and goals they want to achieve.</w:t>
+      </w:pPr>
+      <w:r>
+        <w:rPr>
+          <w:rFonts w:ascii="Times New Roman" w:hAnsi="Times New Roman" w:cs="Times New Roman"/>
+          <w:b/>
+          <w:bCs/>
+        </w:rPr>
+        <w:t>Non Core Functionality</w:t>
       </w:r>
     </w:p>
     <w:p>
@@ -7355,6 +7289,62 @@
           <w:rFonts w:ascii="Times New Roman" w:hAnsi="Times New Roman" w:cs="Times New Roman"/>
         </w:rPr>
       </w:pPr>
+      <w:r>
+        <w:rPr>
+          <w:rFonts w:ascii="Times New Roman" w:hAnsi="Times New Roman" w:cs="Times New Roman"/>
+          <w:b/>
+          <w:bCs/>
+        </w:rPr>
+        <w:t xml:space="preserve">Patient Profile: </w:t>
+      </w:r>
+      <w:r>
+        <w:rPr>
+          <w:rFonts w:ascii="Times New Roman" w:hAnsi="Times New Roman" w:cs="Times New Roman"/>
+        </w:rPr>
+        <w:t xml:space="preserve"> </w:t>
+      </w:r>
+      <w:r>
+        <w:rPr>
+          <w:rFonts w:ascii="Times New Roman" w:hAnsi="Times New Roman" w:cs="Times New Roman"/>
+        </w:rPr>
+        <w:t>The ECMS ke</w:t>
+      </w:r>
+      <w:r>
+        <w:rPr>
+          <w:rFonts w:ascii="Times New Roman" w:hAnsi="Times New Roman" w:cs="Times New Roman"/>
+        </w:rPr>
+        <w:t>ep</w:t>
+      </w:r>
+      <w:r>
+        <w:rPr>
+          <w:rFonts w:ascii="Times New Roman" w:hAnsi="Times New Roman" w:cs="Times New Roman"/>
+        </w:rPr>
+        <w:t>s</w:t>
+      </w:r>
+      <w:r>
+        <w:rPr>
+          <w:rFonts w:ascii="Times New Roman" w:hAnsi="Times New Roman" w:cs="Times New Roman"/>
+        </w:rPr>
+        <w:t xml:space="preserve"> a </w:t>
+      </w:r>
+      <w:r>
+        <w:rPr>
+          <w:rFonts w:ascii="Times New Roman" w:hAnsi="Times New Roman" w:cs="Times New Roman"/>
+        </w:rPr>
+        <w:t xml:space="preserve">secure </w:t>
+      </w:r>
+      <w:r>
+        <w:rPr>
+          <w:rFonts w:ascii="Times New Roman" w:hAnsi="Times New Roman" w:cs="Times New Roman"/>
+        </w:rPr>
+        <w:t>record of the patient personal and medical information</w:t>
+      </w:r>
+      <w:r>
+        <w:rPr>
+          <w:rFonts w:ascii="Times New Roman" w:hAnsi="Times New Roman" w:cs="Times New Roman"/>
+        </w:rPr>
+        <w:t>. They profile every patient according to their needs and goals they want to achieve.</w:t>
+      </w:r>
     </w:p>
     <w:p>
       <w:pPr>
@@ -7363,6 +7353,14 @@
           <w:rFonts w:ascii="Times New Roman" w:hAnsi="Times New Roman" w:cs="Times New Roman"/>
         </w:rPr>
       </w:pPr>
+    </w:p>
+    <w:p>
+      <w:pPr>
+        <w:jc w:val="both"/>
+        <w:rPr>
+          <w:rFonts w:ascii="Times New Roman" w:hAnsi="Times New Roman" w:cs="Times New Roman"/>
+        </w:rPr>
+      </w:pPr>
       <w:r>
         <w:rPr>
           <w:rFonts w:ascii="Times New Roman" w:hAnsi="Times New Roman" w:cs="Times New Roman"/>
@@ -7833,6 +7831,7 @@
           <w:b/>
           <w:bCs/>
         </w:rPr>
+        <w:lastRenderedPageBreak/>
         <w:t xml:space="preserve">Incident Reporting: </w:t>
       </w:r>
       <w:r>
@@ -7947,14 +7946,7 @@
         <w:rPr>
           <w:rFonts w:ascii="Times New Roman" w:hAnsi="Times New Roman" w:cs="Times New Roman"/>
         </w:rPr>
-        <w:t xml:space="preserve"> the carer will create a report and upload </w:t>
-      </w:r>
-      <w:r>
-        <w:rPr>
-          <w:rFonts w:ascii="Times New Roman" w:hAnsi="Times New Roman" w:cs="Times New Roman"/>
-        </w:rPr>
-        <w:lastRenderedPageBreak/>
-        <w:t>it</w:t>
+        <w:t xml:space="preserve"> the carer will create a report and upload it</w:t>
       </w:r>
       <w:r>
         <w:rPr>
@@ -9460,19 +9452,7 @@
         <w:rPr>
           <w:rFonts w:ascii="Times New Roman" w:hAnsi="Times New Roman" w:cs="Times New Roman"/>
         </w:rPr>
-        <w:t xml:space="preserve"> </w:t>
-      </w:r>
-      <w:r>
-        <w:rPr>
-          <w:rFonts w:ascii="Times New Roman" w:hAnsi="Times New Roman" w:cs="Times New Roman"/>
-        </w:rPr>
-        <w:t>care tasks</w:t>
-      </w:r>
-      <w:r>
-        <w:rPr>
-          <w:rFonts w:ascii="Times New Roman" w:hAnsi="Times New Roman" w:cs="Times New Roman"/>
-        </w:rPr>
-        <w:t xml:space="preserve"> to be </w:t>
+        <w:t xml:space="preserve"> care tasks to be </w:t>
       </w:r>
       <w:r>
         <w:rPr>
@@ -9503,13 +9483,7 @@
         <w:rPr>
           <w:rFonts w:ascii="Times New Roman" w:hAnsi="Times New Roman" w:cs="Times New Roman"/>
         </w:rPr>
-        <w:t xml:space="preserve">This app includes a roster for </w:t>
-      </w:r>
-      <w:r>
-        <w:rPr>
-          <w:rFonts w:ascii="Times New Roman" w:hAnsi="Times New Roman" w:cs="Times New Roman"/>
-        </w:rPr>
-        <w:t>managers to plan visits in detail and allocate the most suitable carer.</w:t>
+        <w:t>This app includes a roster for managers to plan visits in detail and allocate the most suitable carer.</w:t>
       </w:r>
       <w:r>
         <w:rPr>
@@ -9583,19 +9557,7 @@
         <w:rPr>
           <w:rFonts w:ascii="Times New Roman" w:hAnsi="Times New Roman" w:cs="Times New Roman"/>
         </w:rPr>
-        <w:t xml:space="preserve"> patients medical history, a</w:t>
-      </w:r>
-      <w:r>
-        <w:rPr>
-          <w:rFonts w:ascii="Times New Roman" w:hAnsi="Times New Roman" w:cs="Times New Roman"/>
-        </w:rPr>
-        <w:t xml:space="preserve">ccess to up-to-date patient information enables care providers to administer medication </w:t>
-      </w:r>
-      <w:r>
-        <w:rPr>
-          <w:rFonts w:ascii="Times New Roman" w:hAnsi="Times New Roman" w:cs="Times New Roman"/>
-        </w:rPr>
-        <w:t>safely</w:t>
+        <w:t xml:space="preserve"> patients medical history, access to up-to-date patient information enables care providers to administer medication safely</w:t>
       </w:r>
       <w:r>
         <w:rPr>
@@ -9607,19 +9569,7 @@
         <w:rPr>
           <w:rFonts w:ascii="Times New Roman" w:hAnsi="Times New Roman" w:cs="Times New Roman"/>
         </w:rPr>
-        <w:t xml:space="preserve"> ensures</w:t>
-      </w:r>
-      <w:r>
-        <w:rPr>
-          <w:rFonts w:ascii="Times New Roman" w:hAnsi="Times New Roman" w:cs="Times New Roman"/>
-        </w:rPr>
-        <w:t xml:space="preserve"> that all actions are recorded in real time.</w:t>
-      </w:r>
-      <w:r>
-        <w:rPr>
-          <w:rFonts w:ascii="Times New Roman" w:hAnsi="Times New Roman" w:cs="Times New Roman"/>
-        </w:rPr>
-        <w:t xml:space="preserve"> </w:t>
+        <w:t xml:space="preserve"> ensures that all actions are recorded in real time. </w:t>
       </w:r>
     </w:p>
     <w:p>
@@ -9638,19 +9588,7 @@
         <w:rPr>
           <w:rFonts w:ascii="Times New Roman" w:hAnsi="Times New Roman" w:cs="Times New Roman"/>
         </w:rPr>
-        <w:t>An Emar system to m</w:t>
-      </w:r>
-      <w:r>
-        <w:rPr>
-          <w:rFonts w:ascii="Times New Roman" w:hAnsi="Times New Roman" w:cs="Times New Roman"/>
-        </w:rPr>
-        <w:t>inimise medication errors by ensuring accurate tracking and administration of medication</w:t>
-      </w:r>
-      <w:r>
-        <w:rPr>
-          <w:rFonts w:ascii="Times New Roman" w:hAnsi="Times New Roman" w:cs="Times New Roman"/>
-        </w:rPr>
-        <w:t xml:space="preserve"> and to view when</w:t>
+        <w:t>An Emar system to minimise medication errors by ensuring accurate tracking and administration of medication and to view when</w:t>
       </w:r>
       <w:r>
         <w:rPr>
@@ -9730,31 +9668,7 @@
         <w:rPr>
           <w:rFonts w:ascii="Times New Roman" w:hAnsi="Times New Roman" w:cs="Times New Roman"/>
         </w:rPr>
-        <w:t>system for a</w:t>
-      </w:r>
-      <w:r>
-        <w:rPr>
-          <w:rFonts w:ascii="Times New Roman" w:hAnsi="Times New Roman" w:cs="Times New Roman"/>
-        </w:rPr>
-        <w:t>utomated billing</w:t>
-      </w:r>
-      <w:r>
-        <w:rPr>
-          <w:rFonts w:ascii="Times New Roman" w:hAnsi="Times New Roman" w:cs="Times New Roman"/>
-        </w:rPr>
-        <w:t xml:space="preserve"> and </w:t>
-      </w:r>
-      <w:r>
-        <w:rPr>
-          <w:rFonts w:ascii="Times New Roman" w:hAnsi="Times New Roman" w:cs="Times New Roman"/>
-        </w:rPr>
-        <w:t>invoicing for more streamlined workflows</w:t>
-      </w:r>
-      <w:r>
-        <w:rPr>
-          <w:rFonts w:ascii="Times New Roman" w:hAnsi="Times New Roman" w:cs="Times New Roman"/>
-        </w:rPr>
-        <w:t>. Creating and customizing employee profile.</w:t>
+        <w:t>system for automated billing and invoicing for more streamlined workflows. Creating and customizing employee profile.</w:t>
       </w:r>
     </w:p>
     <w:p>
@@ -10927,21 +10841,7 @@
                     <w:rStyle w:val="Hyperlink"/>
                     <w:noProof/>
                   </w:rPr>
-                  <w:t>https://www.sciencedirect.co</w:t>
-                </w:r>
-                <w:r>
-                  <w:rPr>
-                    <w:rStyle w:val="Hyperlink"/>
-                    <w:noProof/>
-                  </w:rPr>
-                  <w:t>m</w:t>
-                </w:r>
-                <w:r>
-                  <w:rPr>
-                    <w:rStyle w:val="Hyperlink"/>
-                    <w:noProof/>
-                  </w:rPr>
-                  <w:t>/topics/computer-science/shared-key-encryption</w:t>
+                  <w:t>https://www.sciencedirect.com/topics/computer-science/shared-key-encryption</w:t>
                 </w:r>
               </w:hyperlink>
               <w:r>
@@ -14692,6 +14592,7 @@
   <w:style w:type="character" w:default="1" w:styleId="DefaultParagraphFont">
     <w:name w:val="Default Paragraph Font"/>
     <w:uiPriority w:val="1"/>
+    <w:semiHidden/>
     <w:unhideWhenUsed/>
   </w:style>
   <w:style w:type="table" w:default="1" w:styleId="TableNormal">

</xml_diff>